<commit_message>
agrendo consultas.sql avance documentacion
</commit_message>
<xml_diff>
--- a/Reto BD.docx
+++ b/Reto BD.docx
@@ -295,7 +295,11 @@
     <w:sdt>
       <w:sdtPr>
         <w:rPr>
-          <w:lang w:val="es-ES"/>
+          <w:rFonts w:asciiTheme="minorHAnsi" w:eastAsiaTheme="minorHAnsi" w:hAnsiTheme="minorHAnsi" w:cstheme="minorBidi"/>
+          <w:color w:val="auto"/>
+          <w:sz w:val="22"/>
+          <w:szCs w:val="22"/>
+          <w:lang w:val="es-ES" w:eastAsia="en-US"/>
         </w:rPr>
         <w:id w:val="-1077512659"/>
         <w:docPartObj>
@@ -305,13 +309,8 @@
       </w:sdtPr>
       <w:sdtEndPr>
         <w:rPr>
-          <w:rFonts w:asciiTheme="minorHAnsi" w:eastAsiaTheme="minorHAnsi" w:hAnsiTheme="minorHAnsi" w:cstheme="minorBidi"/>
           <w:b/>
           <w:bCs/>
-          <w:color w:val="auto"/>
-          <w:sz w:val="22"/>
-          <w:szCs w:val="22"/>
-          <w:lang w:eastAsia="en-US"/>
         </w:rPr>
       </w:sdtEndPr>
       <w:sdtContent>
@@ -618,6 +617,18 @@
     </w:p>
     <w:p>
       <w:pPr>
+        <w:pStyle w:val="Ttulo1"/>
+      </w:pPr>
+      <w:r>
+        <w:lastRenderedPageBreak/>
+        <w:t>Indicar que ejercicio fue asignado</w:t>
+      </w:r>
+      <w:r>
+        <w:t xml:space="preserve">  </w:t>
+      </w:r>
+    </w:p>
+    <w:p>
+      <w:pPr>
         <w:jc w:val="center"/>
         <w:rPr>
           <w:rFonts w:ascii="Times New Roman" w:hAnsi="Times New Roman" w:cs="Times New Roman"/>
@@ -625,13 +636,22 @@
           <w:szCs w:val="32"/>
         </w:rPr>
       </w:pPr>
-      <w:r>
+    </w:p>
+    <w:p>
+      <w:pPr>
+        <w:jc w:val="center"/>
         <w:rPr>
           <w:rFonts w:ascii="Times New Roman" w:hAnsi="Times New Roman" w:cs="Times New Roman"/>
           <w:sz w:val="32"/>
           <w:szCs w:val="32"/>
         </w:rPr>
-        <w:lastRenderedPageBreak/>
+      </w:pPr>
+      <w:r>
+        <w:rPr>
+          <w:rFonts w:ascii="Times New Roman" w:hAnsi="Times New Roman" w:cs="Times New Roman"/>
+          <w:sz w:val="32"/>
+          <w:szCs w:val="32"/>
+        </w:rPr>
         <w:t>Enunciado</w:t>
       </w:r>
     </w:p>
@@ -720,16 +740,6 @@
           <w:szCs w:val="24"/>
         </w:rPr>
       </w:pPr>
-    </w:p>
-    <w:p>
-      <w:pPr>
-        <w:jc w:val="both"/>
-        <w:rPr>
-          <w:rFonts w:ascii="Times New Roman" w:hAnsi="Times New Roman" w:cs="Times New Roman"/>
-          <w:sz w:val="24"/>
-          <w:szCs w:val="24"/>
-        </w:rPr>
-      </w:pPr>
       <w:r>
         <w:rPr>
           <w:rFonts w:ascii="Times New Roman" w:hAnsi="Times New Roman" w:cs="Times New Roman"/>
@@ -866,7 +876,6 @@
           <w:sz w:val="28"/>
           <w:szCs w:val="28"/>
         </w:rPr>
-        <w:lastRenderedPageBreak/>
         <w:t>Se desea almacenar la siguiente información:</w:t>
       </w:r>
     </w:p>
@@ -900,23 +909,7 @@
           <w:sz w:val="24"/>
           <w:szCs w:val="24"/>
         </w:rPr>
-        <w:t xml:space="preserve">Empleados: </w:t>
-      </w:r>
-      <w:r>
-        <w:rPr>
-          <w:rFonts w:ascii="Times New Roman" w:hAnsi="Times New Roman" w:cs="Times New Roman"/>
-          <w:sz w:val="24"/>
-          <w:szCs w:val="24"/>
-        </w:rPr>
-        <w:t>ID, cedula, Nombre</w:t>
-      </w:r>
-      <w:r>
-        <w:rPr>
-          <w:rFonts w:ascii="Times New Roman" w:hAnsi="Times New Roman" w:cs="Times New Roman"/>
-          <w:sz w:val="24"/>
-          <w:szCs w:val="24"/>
-        </w:rPr>
-        <w:t>, Especialidad (Masaje, Corte, Cejas, etc.)</w:t>
+        <w:t>Empleados: ID, cedula, Nombre, Especialidad (Masaje, Corte, Cejas, etc.)</w:t>
       </w:r>
     </w:p>
     <w:p>
@@ -939,23 +932,7 @@
           <w:sz w:val="24"/>
           <w:szCs w:val="24"/>
         </w:rPr>
-        <w:t>Clientes: Datos personales (</w:t>
-      </w:r>
-      <w:r>
-        <w:rPr>
-          <w:rFonts w:ascii="Times New Roman" w:hAnsi="Times New Roman" w:cs="Times New Roman"/>
-          <w:sz w:val="24"/>
-          <w:szCs w:val="24"/>
-        </w:rPr>
-        <w:t>ID, cedula, Nombre</w:t>
-      </w:r>
-      <w:r>
-        <w:rPr>
-          <w:rFonts w:ascii="Times New Roman" w:hAnsi="Times New Roman" w:cs="Times New Roman"/>
-          <w:sz w:val="24"/>
-          <w:szCs w:val="24"/>
-        </w:rPr>
-        <w:t>, Profesión, Teléfono, correo, edad y Dirección).</w:t>
+        <w:t>Clientes: Datos personales (ID, cedula, Nombre, Profesión, Teléfono, correo, edad y Dirección).</w:t>
       </w:r>
     </w:p>
     <w:p>
@@ -1049,23 +1026,7 @@
           <w:sz w:val="24"/>
           <w:szCs w:val="24"/>
         </w:rPr>
-        <w:t xml:space="preserve">el </w:t>
-      </w:r>
-      <w:r>
-        <w:rPr>
-          <w:rFonts w:ascii="Times New Roman" w:hAnsi="Times New Roman" w:cs="Times New Roman"/>
-          <w:sz w:val="24"/>
-          <w:szCs w:val="24"/>
-        </w:rPr>
-        <w:t>barbero que</w:t>
-      </w:r>
-      <w:r>
-        <w:rPr>
-          <w:rFonts w:ascii="Times New Roman" w:hAnsi="Times New Roman" w:cs="Times New Roman"/>
-          <w:sz w:val="24"/>
-          <w:szCs w:val="24"/>
-        </w:rPr>
-        <w:t xml:space="preserve"> realizará el servicio.</w:t>
+        <w:t>el barbero que realizará el servicio.</w:t>
       </w:r>
     </w:p>
     <w:p>
@@ -1134,23 +1095,7 @@
           <w:sz w:val="24"/>
           <w:szCs w:val="24"/>
         </w:rPr>
-        <w:t xml:space="preserve">Registro de </w:t>
-      </w:r>
-      <w:r>
-        <w:rPr>
-          <w:rFonts w:ascii="Times New Roman" w:hAnsi="Times New Roman" w:cs="Times New Roman"/>
-          <w:sz w:val="24"/>
-          <w:szCs w:val="24"/>
-        </w:rPr>
-        <w:t>Ventas:</w:t>
-      </w:r>
-      <w:r>
-        <w:rPr>
-          <w:rFonts w:ascii="Times New Roman" w:hAnsi="Times New Roman" w:cs="Times New Roman"/>
-          <w:sz w:val="24"/>
-          <w:szCs w:val="24"/>
-        </w:rPr>
-        <w:t xml:space="preserve"> Si un barbero vende un producto a un cliente, termina obteniendo una “liga” ganancia ocasional.</w:t>
+        <w:t>Registro de Ventas: Si un barbero vende un producto a un cliente, termina obteniendo una “liga” ganancia ocasional.</w:t>
       </w:r>
     </w:p>
     <w:p>
@@ -1302,15 +1247,7 @@
           <w:sz w:val="24"/>
           <w:szCs w:val="24"/>
         </w:rPr>
-        <w:t>L</w:t>
-      </w:r>
-      <w:r>
-        <w:rPr>
-          <w:rFonts w:ascii="Times New Roman" w:hAnsi="Times New Roman" w:cs="Times New Roman"/>
-          <w:sz w:val="24"/>
-          <w:szCs w:val="24"/>
-        </w:rPr>
-        <w:t xml:space="preserve">os clientes pueden realizar una reserva para programar una cita. Además, los clientes tienen la opción de comprar productos, lo </w:t>
+        <w:t xml:space="preserve">Los clientes pueden realizar una reserva para programar una cita. Además, los clientes tienen la opción de comprar productos, lo </w:t>
       </w:r>
       <w:r>
         <w:rPr>
@@ -1426,15 +1363,7 @@
           <w:sz w:val="24"/>
           <w:szCs w:val="24"/>
         </w:rPr>
-        <w:t>L</w:t>
-      </w:r>
-      <w:r>
-        <w:rPr>
-          <w:rFonts w:ascii="Times New Roman" w:hAnsi="Times New Roman" w:cs="Times New Roman"/>
-          <w:sz w:val="24"/>
-          <w:szCs w:val="24"/>
-        </w:rPr>
-        <w:t>os productos son provistos por un proveedor externo.</w:t>
+        <w:t>Los productos son provistos por un proveedor externo.</w:t>
       </w:r>
     </w:p>
     <w:p>
@@ -1489,22 +1418,7 @@
     </w:p>
     <w:p>
       <w:pPr>
-        <w:jc w:val="both"/>
-        <w:rPr>
-          <w:rFonts w:ascii="Times New Roman" w:hAnsi="Times New Roman" w:cs="Times New Roman"/>
-          <w:sz w:val="24"/>
-          <w:szCs w:val="24"/>
-        </w:rPr>
-      </w:pPr>
-    </w:p>
-    <w:p>
-      <w:pPr>
-        <w:jc w:val="center"/>
-        <w:rPr>
-          <w:rFonts w:ascii="Times New Roman" w:hAnsi="Times New Roman" w:cs="Times New Roman"/>
-          <w:sz w:val="24"/>
-          <w:szCs w:val="24"/>
-        </w:rPr>
+        <w:pStyle w:val="Ttulo1"/>
       </w:pPr>
       <w:r>
         <w:rPr>
@@ -1512,16 +1426,16 @@
         </w:rPr>
         <w:lastRenderedPageBreak/>
         <w:drawing>
-          <wp:anchor distT="0" distB="0" distL="114300" distR="114300" simplePos="0" relativeHeight="251658240" behindDoc="0" locked="0" layoutInCell="1" allowOverlap="1" wp14:anchorId="1E4E907B" wp14:editId="255E95F1">
+          <wp:anchor distT="0" distB="0" distL="114300" distR="114300" simplePos="0" relativeHeight="251658240" behindDoc="0" locked="0" layoutInCell="1" allowOverlap="1" wp14:anchorId="1E4E907B" wp14:editId="79425F05">
             <wp:simplePos x="0" y="0"/>
             <wp:positionH relativeFrom="margin">
-              <wp:posOffset>-141605</wp:posOffset>
+              <wp:posOffset>-330200</wp:posOffset>
             </wp:positionH>
             <wp:positionV relativeFrom="margin">
-              <wp:posOffset>445770</wp:posOffset>
+              <wp:posOffset>443865</wp:posOffset>
             </wp:positionV>
-            <wp:extent cx="5612130" cy="3634740"/>
-            <wp:effectExtent l="0" t="0" r="7620" b="3810"/>
+            <wp:extent cx="5796915" cy="3754120"/>
+            <wp:effectExtent l="0" t="0" r="0" b="0"/>
             <wp:wrapSquare wrapText="bothSides"/>
             <wp:docPr id="3" name="Imagen 3"/>
             <wp:cNvGraphicFramePr>
@@ -1552,7 +1466,7 @@
                   <pic:spPr bwMode="auto">
                     <a:xfrm>
                       <a:off x="0" y="0"/>
-                      <a:ext cx="5612130" cy="3634740"/>
+                      <a:ext cx="5796915" cy="3754120"/>
                     </a:xfrm>
                     <a:prstGeom prst="rect">
                       <a:avLst/>
@@ -1565,10 +1479,49 @@
                 </pic:pic>
               </a:graphicData>
             </a:graphic>
+            <wp14:sizeRelH relativeFrom="margin">
+              <wp14:pctWidth>0</wp14:pctWidth>
+            </wp14:sizeRelH>
+            <wp14:sizeRelV relativeFrom="margin">
+              <wp14:pctHeight>0</wp14:pctHeight>
+            </wp14:sizeRelV>
           </wp:anchor>
         </w:drawing>
       </w:r>
       <w:r>
+        <w:t>Realizar el modelo E-R</w:t>
+      </w:r>
+    </w:p>
+    <w:p>
+      <w:pPr>
+        <w:jc w:val="both"/>
+        <w:rPr>
+          <w:rFonts w:ascii="Times New Roman" w:hAnsi="Times New Roman" w:cs="Times New Roman"/>
+          <w:sz w:val="24"/>
+          <w:szCs w:val="24"/>
+        </w:rPr>
+      </w:pPr>
+    </w:p>
+    <w:p>
+      <w:pPr>
+        <w:jc w:val="center"/>
+        <w:rPr>
+          <w:rFonts w:ascii="Times New Roman" w:hAnsi="Times New Roman" w:cs="Times New Roman"/>
+          <w:sz w:val="24"/>
+          <w:szCs w:val="24"/>
+        </w:rPr>
+      </w:pPr>
+    </w:p>
+    <w:p>
+      <w:pPr>
+        <w:jc w:val="center"/>
+        <w:rPr>
+          <w:rFonts w:ascii="Times New Roman" w:hAnsi="Times New Roman" w:cs="Times New Roman"/>
+          <w:sz w:val="24"/>
+          <w:szCs w:val="24"/>
+        </w:rPr>
+      </w:pPr>
+      <w:r>
         <w:rPr>
           <w:rFonts w:ascii="Times New Roman" w:hAnsi="Times New Roman" w:cs="Times New Roman"/>
           <w:sz w:val="24"/>
@@ -1579,17 +1532,225 @@
     </w:p>
     <w:p>
       <w:pPr>
-        <w:jc w:val="center"/>
-        <w:rPr>
-          <w:rFonts w:ascii="Times New Roman" w:hAnsi="Times New Roman" w:cs="Times New Roman"/>
-          <w:sz w:val="24"/>
-          <w:szCs w:val="24"/>
-        </w:rPr>
-      </w:pPr>
-    </w:p>
-    <w:p>
-      <w:pPr>
-        <w:pStyle w:val="Prrafodelista"/>
+        <w:rPr>
+          <w:rFonts w:ascii="Times New Roman" w:hAnsi="Times New Roman" w:cs="Times New Roman"/>
+          <w:sz w:val="24"/>
+          <w:szCs w:val="24"/>
+        </w:rPr>
+      </w:pPr>
+    </w:p>
+    <w:p>
+      <w:pPr>
+        <w:rPr>
+          <w:rFonts w:ascii="Times New Roman" w:hAnsi="Times New Roman" w:cs="Times New Roman"/>
+          <w:sz w:val="24"/>
+          <w:szCs w:val="24"/>
+        </w:rPr>
+      </w:pPr>
+    </w:p>
+    <w:p>
+      <w:pPr>
+        <w:rPr>
+          <w:rFonts w:ascii="Times New Roman" w:hAnsi="Times New Roman" w:cs="Times New Roman"/>
+          <w:sz w:val="24"/>
+          <w:szCs w:val="24"/>
+        </w:rPr>
+      </w:pPr>
+    </w:p>
+    <w:p>
+      <w:pPr>
+        <w:rPr>
+          <w:rFonts w:ascii="Times New Roman" w:hAnsi="Times New Roman" w:cs="Times New Roman"/>
+          <w:sz w:val="24"/>
+          <w:szCs w:val="24"/>
+        </w:rPr>
+      </w:pPr>
+    </w:p>
+    <w:p>
+      <w:pPr>
+        <w:rPr>
+          <w:rFonts w:ascii="Times New Roman" w:hAnsi="Times New Roman" w:cs="Times New Roman"/>
+          <w:sz w:val="24"/>
+          <w:szCs w:val="24"/>
+        </w:rPr>
+      </w:pPr>
+    </w:p>
+    <w:p>
+      <w:pPr>
+        <w:rPr>
+          <w:rFonts w:ascii="Times New Roman" w:hAnsi="Times New Roman" w:cs="Times New Roman"/>
+          <w:sz w:val="24"/>
+          <w:szCs w:val="24"/>
+        </w:rPr>
+      </w:pPr>
+    </w:p>
+    <w:p>
+      <w:pPr>
+        <w:rPr>
+          <w:rFonts w:ascii="Times New Roman" w:hAnsi="Times New Roman" w:cs="Times New Roman"/>
+          <w:sz w:val="24"/>
+          <w:szCs w:val="24"/>
+        </w:rPr>
+      </w:pPr>
+    </w:p>
+    <w:p>
+      <w:pPr>
+        <w:rPr>
+          <w:rFonts w:ascii="Times New Roman" w:hAnsi="Times New Roman" w:cs="Times New Roman"/>
+          <w:sz w:val="24"/>
+          <w:szCs w:val="24"/>
+        </w:rPr>
+      </w:pPr>
+    </w:p>
+    <w:p>
+      <w:pPr>
+        <w:rPr>
+          <w:rFonts w:ascii="Times New Roman" w:hAnsi="Times New Roman" w:cs="Times New Roman"/>
+          <w:sz w:val="24"/>
+          <w:szCs w:val="24"/>
+        </w:rPr>
+      </w:pPr>
+    </w:p>
+    <w:p>
+      <w:pPr>
+        <w:rPr>
+          <w:rFonts w:ascii="Times New Roman" w:hAnsi="Times New Roman" w:cs="Times New Roman"/>
+          <w:sz w:val="24"/>
+          <w:szCs w:val="24"/>
+        </w:rPr>
+      </w:pPr>
+    </w:p>
+    <w:p>
+      <w:pPr>
+        <w:rPr>
+          <w:rFonts w:ascii="Times New Roman" w:hAnsi="Times New Roman" w:cs="Times New Roman"/>
+          <w:sz w:val="24"/>
+          <w:szCs w:val="24"/>
+        </w:rPr>
+      </w:pPr>
+    </w:p>
+    <w:p>
+      <w:pPr>
+        <w:rPr>
+          <w:rFonts w:ascii="Times New Roman" w:hAnsi="Times New Roman" w:cs="Times New Roman"/>
+          <w:sz w:val="24"/>
+          <w:szCs w:val="24"/>
+        </w:rPr>
+      </w:pPr>
+    </w:p>
+    <w:p>
+      <w:pPr>
+        <w:pStyle w:val="Ttulo1"/>
+      </w:pPr>
+      <w:r>
+        <w:lastRenderedPageBreak/>
+        <w:t>Realizar el modelo relacional</w:t>
+      </w:r>
+    </w:p>
+    <w:p>
+      <w:pPr>
+        <w:ind w:left="360"/>
+        <w:jc w:val="both"/>
+        <w:rPr>
+          <w:rFonts w:ascii="Times New Roman" w:hAnsi="Times New Roman" w:cs="Times New Roman"/>
+          <w:sz w:val="24"/>
+          <w:szCs w:val="24"/>
+        </w:rPr>
+      </w:pPr>
+    </w:p>
+    <w:p>
+      <w:pPr>
+        <w:ind w:left="360"/>
+        <w:jc w:val="both"/>
+        <w:rPr>
+          <w:rFonts w:ascii="Times New Roman" w:hAnsi="Times New Roman" w:cs="Times New Roman"/>
+          <w:sz w:val="24"/>
+          <w:szCs w:val="24"/>
+        </w:rPr>
+      </w:pPr>
+      <w:r>
+        <w:rPr>
+          <w:rFonts w:ascii="Times New Roman" w:hAnsi="Times New Roman" w:cs="Times New Roman"/>
+          <w:noProof/>
+          <w:sz w:val="24"/>
+          <w:szCs w:val="24"/>
+        </w:rPr>
+        <w:drawing>
+          <wp:inline distT="0" distB="0" distL="0" distR="0" wp14:anchorId="075E8A89" wp14:editId="6B658DA4">
+            <wp:extent cx="5610860" cy="5119370"/>
+            <wp:effectExtent l="0" t="0" r="8890" b="5080"/>
+            <wp:docPr id="5" name="Imagen 5"/>
+            <wp:cNvGraphicFramePr>
+              <a:graphicFrameLocks xmlns:a="http://schemas.openxmlformats.org/drawingml/2006/main" noChangeAspect="1"/>
+            </wp:cNvGraphicFramePr>
+            <a:graphic xmlns:a="http://schemas.openxmlformats.org/drawingml/2006/main">
+              <a:graphicData uri="http://schemas.openxmlformats.org/drawingml/2006/picture">
+                <pic:pic xmlns:pic="http://schemas.openxmlformats.org/drawingml/2006/picture">
+                  <pic:nvPicPr>
+                    <pic:cNvPr id="0" name="Picture 1"/>
+                    <pic:cNvPicPr>
+                      <a:picLocks noChangeAspect="1" noChangeArrowheads="1"/>
+                    </pic:cNvPicPr>
+                  </pic:nvPicPr>
+                  <pic:blipFill>
+                    <a:blip r:embed="rId8">
+                      <a:extLst>
+                        <a:ext uri="{28A0092B-C50C-407E-A947-70E740481C1C}">
+                          <a14:useLocalDpi xmlns:a14="http://schemas.microsoft.com/office/drawing/2010/main" val="0"/>
+                        </a:ext>
+                      </a:extLst>
+                    </a:blip>
+                    <a:srcRect/>
+                    <a:stretch>
+                      <a:fillRect/>
+                    </a:stretch>
+                  </pic:blipFill>
+                  <pic:spPr bwMode="auto">
+                    <a:xfrm>
+                      <a:off x="0" y="0"/>
+                      <a:ext cx="5610860" cy="5119370"/>
+                    </a:xfrm>
+                    <a:prstGeom prst="rect">
+                      <a:avLst/>
+                    </a:prstGeom>
+                    <a:noFill/>
+                    <a:ln>
+                      <a:noFill/>
+                    </a:ln>
+                  </pic:spPr>
+                </pic:pic>
+              </a:graphicData>
+            </a:graphic>
+          </wp:inline>
+        </w:drawing>
+      </w:r>
+    </w:p>
+    <w:p>
+      <w:pPr>
+        <w:ind w:left="360"/>
+        <w:jc w:val="both"/>
+        <w:rPr>
+          <w:rFonts w:ascii="Times New Roman" w:hAnsi="Times New Roman" w:cs="Times New Roman"/>
+          <w:sz w:val="24"/>
+          <w:szCs w:val="24"/>
+        </w:rPr>
+      </w:pPr>
+    </w:p>
+    <w:p>
+      <w:pPr>
+        <w:ind w:left="360"/>
+        <w:jc w:val="both"/>
+        <w:rPr>
+          <w:rFonts w:ascii="Times New Roman" w:hAnsi="Times New Roman" w:cs="Times New Roman"/>
+          <w:sz w:val="24"/>
+          <w:szCs w:val="24"/>
+        </w:rPr>
+      </w:pPr>
+    </w:p>
+    <w:p>
+      <w:pPr>
+        <w:ind w:left="360"/>
+        <w:jc w:val="both"/>
         <w:rPr>
           <w:rFonts w:ascii="Times New Roman" w:hAnsi="Times New Roman" w:cs="Times New Roman"/>
           <w:sz w:val="24"/>
@@ -1602,16 +1763,13 @@
         <w:pStyle w:val="NormalWeb"/>
         <w:spacing w:before="0" w:beforeAutospacing="0" w:after="0" w:afterAutospacing="0"/>
         <w:jc w:val="both"/>
-      </w:pPr>
-      <w:r>
         <w:rPr>
           <w:rFonts w:ascii="Quattrocento Sans" w:hAnsi="Quattrocento Sans"/>
           <w:b/>
           <w:bCs/>
           <w:color w:val="24292F"/>
         </w:rPr>
-        <w:t xml:space="preserve">Relación </w:t>
-      </w:r>
+      </w:pPr>
       <w:r>
         <w:rPr>
           <w:rFonts w:ascii="Quattrocento Sans" w:hAnsi="Quattrocento Sans"/>
@@ -1619,8 +1777,9 @@
           <w:bCs/>
           <w:color w:val="24292F"/>
         </w:rPr>
-        <w:t>Empleado</w:t>
-      </w:r>
+        <w:t>Relación Empleado - Servicio (</w:t>
+      </w:r>
+      <w:proofErr w:type="gramStart"/>
       <w:r>
         <w:rPr>
           <w:rFonts w:ascii="Quattrocento Sans" w:hAnsi="Quattrocento Sans"/>
@@ -1628,8 +1787,9 @@
           <w:bCs/>
           <w:color w:val="24292F"/>
         </w:rPr>
-        <w:t xml:space="preserve"> - </w:t>
-      </w:r>
+        <w:t>N,M</w:t>
+      </w:r>
+      <w:proofErr w:type="gramEnd"/>
       <w:r>
         <w:rPr>
           <w:rFonts w:ascii="Quattrocento Sans" w:hAnsi="Quattrocento Sans"/>
@@ -1637,37 +1797,240 @@
           <w:bCs/>
           <w:color w:val="24292F"/>
         </w:rPr>
-        <w:t>Servicio</w:t>
-      </w:r>
-      <w:r>
+        <w:t>)</w:t>
+      </w:r>
+    </w:p>
+    <w:p>
+      <w:pPr>
+        <w:pStyle w:val="NormalWeb"/>
+        <w:spacing w:before="0" w:beforeAutospacing="0" w:after="0" w:afterAutospacing="0"/>
+        <w:jc w:val="both"/>
         <w:rPr>
           <w:rFonts w:ascii="Quattrocento Sans" w:hAnsi="Quattrocento Sans"/>
           <w:b/>
           <w:bCs/>
           <w:color w:val="24292F"/>
         </w:rPr>
-        <w:t xml:space="preserve"> (N,M)</w:t>
+      </w:pPr>
+    </w:p>
+    <w:p>
+      <w:pPr>
+        <w:pStyle w:val="NormalWeb"/>
+        <w:spacing w:before="0" w:beforeAutospacing="0" w:after="0" w:afterAutospacing="0"/>
+        <w:jc w:val="both"/>
+        <w:rPr>
+          <w:rFonts w:ascii="Quattrocento Sans" w:hAnsi="Quattrocento Sans"/>
+          <w:b/>
+          <w:bCs/>
+          <w:color w:val="24292F"/>
+        </w:rPr>
+      </w:pPr>
+    </w:p>
+    <w:p>
+      <w:pPr>
+        <w:pStyle w:val="NormalWeb"/>
+        <w:spacing w:before="0" w:beforeAutospacing="0" w:after="0" w:afterAutospacing="0"/>
+        <w:jc w:val="both"/>
+        <w:rPr>
+          <w:rFonts w:ascii="Quattrocento Sans" w:hAnsi="Quattrocento Sans"/>
+          <w:b/>
+          <w:bCs/>
+          <w:color w:val="24292F"/>
+        </w:rPr>
+      </w:pPr>
+    </w:p>
+    <w:p>
+      <w:pPr>
+        <w:pStyle w:val="NormalWeb"/>
+        <w:spacing w:before="0" w:beforeAutospacing="0" w:after="0" w:afterAutospacing="0"/>
+        <w:jc w:val="both"/>
+        <w:rPr>
+          <w:rFonts w:ascii="Quattrocento Sans" w:hAnsi="Quattrocento Sans"/>
+          <w:b/>
+          <w:bCs/>
+          <w:color w:val="24292F"/>
+        </w:rPr>
+      </w:pPr>
+    </w:p>
+    <w:p>
+      <w:pPr>
+        <w:pStyle w:val="NormalWeb"/>
+        <w:spacing w:before="0" w:beforeAutospacing="0" w:after="0" w:afterAutospacing="0"/>
+        <w:jc w:val="both"/>
+        <w:rPr>
+          <w:rFonts w:ascii="Quattrocento Sans" w:hAnsi="Quattrocento Sans"/>
+          <w:b/>
+          <w:bCs/>
+          <w:color w:val="24292F"/>
+        </w:rPr>
+      </w:pPr>
+    </w:p>
+    <w:p>
+      <w:pPr>
+        <w:pStyle w:val="NormalWeb"/>
+        <w:spacing w:before="0" w:beforeAutospacing="0" w:after="0" w:afterAutospacing="0"/>
+        <w:jc w:val="both"/>
+        <w:rPr>
+          <w:rFonts w:ascii="Quattrocento Sans" w:hAnsi="Quattrocento Sans"/>
+          <w:b/>
+          <w:bCs/>
+          <w:color w:val="24292F"/>
+        </w:rPr>
+      </w:pPr>
+    </w:p>
+    <w:p>
+      <w:pPr>
+        <w:pStyle w:val="NormalWeb"/>
+        <w:spacing w:before="0" w:beforeAutospacing="0" w:after="0" w:afterAutospacing="0"/>
+        <w:jc w:val="both"/>
+        <w:rPr>
+          <w:rFonts w:ascii="Quattrocento Sans" w:hAnsi="Quattrocento Sans"/>
+          <w:b/>
+          <w:bCs/>
+          <w:color w:val="24292F"/>
+        </w:rPr>
+      </w:pPr>
+    </w:p>
+    <w:p>
+      <w:pPr>
+        <w:pStyle w:val="NormalWeb"/>
+        <w:spacing w:before="0" w:beforeAutospacing="0" w:after="0" w:afterAutospacing="0"/>
+        <w:jc w:val="both"/>
+        <w:rPr>
+          <w:rFonts w:ascii="Quattrocento Sans" w:hAnsi="Quattrocento Sans"/>
+          <w:b/>
+          <w:bCs/>
+          <w:color w:val="24292F"/>
+        </w:rPr>
+      </w:pPr>
+    </w:p>
+    <w:p>
+      <w:pPr>
+        <w:pStyle w:val="NormalWeb"/>
+        <w:spacing w:before="0" w:beforeAutospacing="0" w:after="0" w:afterAutospacing="0"/>
+        <w:jc w:val="both"/>
+        <w:rPr>
+          <w:rFonts w:ascii="Quattrocento Sans" w:hAnsi="Quattrocento Sans"/>
+          <w:b/>
+          <w:bCs/>
+          <w:color w:val="24292F"/>
+        </w:rPr>
+      </w:pPr>
+    </w:p>
+    <w:p>
+      <w:pPr>
+        <w:pStyle w:val="Ttulo1"/>
+      </w:pPr>
+      <w:r>
+        <w:t>Normalizar correctamente</w:t>
+      </w:r>
+    </w:p>
+    <w:p>
+      <w:pPr>
+        <w:ind w:left="360"/>
+        <w:jc w:val="both"/>
+        <w:rPr>
+          <w:rFonts w:ascii="Times New Roman" w:hAnsi="Times New Roman" w:cs="Times New Roman"/>
+          <w:sz w:val="24"/>
+          <w:szCs w:val="24"/>
+        </w:rPr>
+      </w:pPr>
+      <w:r>
+        <w:rPr>
+          <w:rFonts w:ascii="Times New Roman" w:hAnsi="Times New Roman" w:cs="Times New Roman"/>
+          <w:sz w:val="24"/>
+          <w:szCs w:val="24"/>
+        </w:rPr>
+        <w:t>Normalización</w:t>
+      </w:r>
+    </w:p>
+    <w:p>
+      <w:pPr>
+        <w:ind w:left="360"/>
+        <w:jc w:val="both"/>
+        <w:rPr>
+          <w:rFonts w:ascii="Times New Roman" w:hAnsi="Times New Roman" w:cs="Times New Roman"/>
+          <w:sz w:val="24"/>
+          <w:szCs w:val="24"/>
+        </w:rPr>
+      </w:pPr>
+      <w:r>
+        <w:rPr>
+          <w:rFonts w:ascii="Times New Roman" w:hAnsi="Times New Roman" w:cs="Times New Roman"/>
+          <w:sz w:val="24"/>
+          <w:szCs w:val="24"/>
+        </w:rPr>
+        <w:t>Primera Forma Normal 1FN</w:t>
       </w:r>
     </w:p>
     <w:p>
       <w:pPr>
         <w:pStyle w:val="Prrafodelista"/>
-        <w:rPr>
-          <w:rFonts w:ascii="Times New Roman" w:hAnsi="Times New Roman" w:cs="Times New Roman"/>
-          <w:sz w:val="24"/>
-          <w:szCs w:val="24"/>
-        </w:rPr>
-      </w:pPr>
-    </w:p>
-    <w:p>
-      <w:pPr>
-        <w:jc w:val="both"/>
-        <w:rPr>
-          <w:rFonts w:ascii="Times New Roman" w:hAnsi="Times New Roman" w:cs="Times New Roman"/>
-          <w:sz w:val="24"/>
-          <w:szCs w:val="24"/>
-        </w:rPr>
-      </w:pPr>
+        <w:numPr>
+          <w:ilvl w:val="0"/>
+          <w:numId w:val="6"/>
+        </w:numPr>
+        <w:jc w:val="both"/>
+        <w:rPr>
+          <w:rFonts w:ascii="Times New Roman" w:hAnsi="Times New Roman" w:cs="Times New Roman"/>
+          <w:sz w:val="24"/>
+          <w:szCs w:val="24"/>
+        </w:rPr>
+      </w:pPr>
+      <w:r>
+        <w:rPr>
+          <w:rFonts w:ascii="Times New Roman" w:hAnsi="Times New Roman" w:cs="Times New Roman"/>
+          <w:sz w:val="24"/>
+          <w:szCs w:val="24"/>
+        </w:rPr>
+        <w:t>Para cumplir con la función debimos crear tabla para los valores multivaluados y de esta manera cumplir con los requerimientos.</w:t>
+      </w:r>
+    </w:p>
+    <w:p>
+      <w:pPr>
+        <w:pStyle w:val="Prrafodelista"/>
+        <w:numPr>
+          <w:ilvl w:val="0"/>
+          <w:numId w:val="6"/>
+        </w:numPr>
+        <w:jc w:val="both"/>
+        <w:rPr>
+          <w:rFonts w:ascii="Times New Roman" w:hAnsi="Times New Roman" w:cs="Times New Roman"/>
+          <w:sz w:val="24"/>
+          <w:szCs w:val="24"/>
+        </w:rPr>
+      </w:pPr>
+      <w:r>
+        <w:rPr>
+          <w:rFonts w:ascii="Times New Roman" w:hAnsi="Times New Roman" w:cs="Times New Roman"/>
+          <w:sz w:val="24"/>
+          <w:szCs w:val="24"/>
+        </w:rPr>
+        <w:t>No deben existir registros duplicados</w:t>
+      </w:r>
+    </w:p>
+    <w:p>
+      <w:pPr>
+        <w:pStyle w:val="Prrafodelista"/>
+        <w:numPr>
+          <w:ilvl w:val="0"/>
+          <w:numId w:val="6"/>
+        </w:numPr>
+        <w:jc w:val="both"/>
+        <w:rPr>
+          <w:rFonts w:ascii="Times New Roman" w:hAnsi="Times New Roman" w:cs="Times New Roman"/>
+          <w:sz w:val="24"/>
+          <w:szCs w:val="24"/>
+        </w:rPr>
+      </w:pPr>
+      <w:r>
+        <w:rPr>
+          <w:rFonts w:ascii="Times New Roman" w:hAnsi="Times New Roman" w:cs="Times New Roman"/>
+          <w:sz w:val="24"/>
+          <w:szCs w:val="24"/>
+        </w:rPr>
+        <w:t>Todas las tablas tienen llave primaria</w:t>
+      </w:r>
     </w:p>
     <w:p>
       <w:pPr>
@@ -1679,6 +2042,443 @@
           <w:szCs w:val="24"/>
         </w:rPr>
       </w:pPr>
+      <w:r>
+        <w:rPr>
+          <w:rFonts w:ascii="Times New Roman" w:hAnsi="Times New Roman" w:cs="Times New Roman"/>
+          <w:sz w:val="24"/>
+          <w:szCs w:val="24"/>
+        </w:rPr>
+        <w:t>Se cumple con la 2FN.</w:t>
+      </w:r>
+    </w:p>
+    <w:p>
+      <w:pPr>
+        <w:pStyle w:val="Prrafodelista"/>
+        <w:numPr>
+          <w:ilvl w:val="0"/>
+          <w:numId w:val="7"/>
+        </w:numPr>
+        <w:jc w:val="both"/>
+        <w:rPr>
+          <w:rFonts w:ascii="Times New Roman" w:hAnsi="Times New Roman" w:cs="Times New Roman"/>
+          <w:sz w:val="24"/>
+          <w:szCs w:val="24"/>
+        </w:rPr>
+      </w:pPr>
+      <w:r>
+        <w:rPr>
+          <w:rFonts w:ascii="Times New Roman" w:hAnsi="Times New Roman" w:cs="Times New Roman"/>
+          <w:sz w:val="24"/>
+          <w:szCs w:val="24"/>
+        </w:rPr>
+        <w:t>Cumple con 1FN</w:t>
+      </w:r>
+    </w:p>
+    <w:p>
+      <w:pPr>
+        <w:pStyle w:val="Prrafodelista"/>
+        <w:numPr>
+          <w:ilvl w:val="0"/>
+          <w:numId w:val="7"/>
+        </w:numPr>
+        <w:jc w:val="both"/>
+        <w:rPr>
+          <w:rFonts w:ascii="Times New Roman" w:hAnsi="Times New Roman" w:cs="Times New Roman"/>
+          <w:sz w:val="24"/>
+          <w:szCs w:val="24"/>
+        </w:rPr>
+      </w:pPr>
+      <w:r>
+        <w:rPr>
+          <w:rFonts w:ascii="Times New Roman" w:hAnsi="Times New Roman" w:cs="Times New Roman"/>
+          <w:sz w:val="24"/>
+          <w:szCs w:val="24"/>
+        </w:rPr>
+        <w:t>Todos los valores de las columnas dependen únicamente de la llave primaria de la tabla.</w:t>
+      </w:r>
+    </w:p>
+    <w:p>
+      <w:pPr>
+        <w:pStyle w:val="Prrafodelista"/>
+        <w:numPr>
+          <w:ilvl w:val="0"/>
+          <w:numId w:val="7"/>
+        </w:numPr>
+        <w:jc w:val="both"/>
+        <w:rPr>
+          <w:rFonts w:ascii="Times New Roman" w:hAnsi="Times New Roman" w:cs="Times New Roman"/>
+          <w:sz w:val="24"/>
+          <w:szCs w:val="24"/>
+        </w:rPr>
+      </w:pPr>
+      <w:r>
+        <w:rPr>
+          <w:rFonts w:ascii="Times New Roman" w:hAnsi="Times New Roman" w:cs="Times New Roman"/>
+          <w:sz w:val="24"/>
+          <w:szCs w:val="24"/>
+        </w:rPr>
+        <w:t xml:space="preserve">Las tablas tienen una única llave primaria que identifica a </w:t>
+      </w:r>
+      <w:proofErr w:type="gramStart"/>
+      <w:r>
+        <w:rPr>
+          <w:rFonts w:ascii="Times New Roman" w:hAnsi="Times New Roman" w:cs="Times New Roman"/>
+          <w:sz w:val="24"/>
+          <w:szCs w:val="24"/>
+        </w:rPr>
+        <w:t>las tabla</w:t>
+      </w:r>
+      <w:proofErr w:type="gramEnd"/>
+      <w:r>
+        <w:rPr>
+          <w:rFonts w:ascii="Times New Roman" w:hAnsi="Times New Roman" w:cs="Times New Roman"/>
+          <w:sz w:val="24"/>
+          <w:szCs w:val="24"/>
+        </w:rPr>
+        <w:t xml:space="preserve"> y sus atributos dependen de ella. Esto significa </w:t>
+      </w:r>
+      <w:proofErr w:type="gramStart"/>
+      <w:r>
+        <w:rPr>
+          <w:rFonts w:ascii="Times New Roman" w:hAnsi="Times New Roman" w:cs="Times New Roman"/>
+          <w:sz w:val="24"/>
+          <w:szCs w:val="24"/>
+        </w:rPr>
+        <w:t>que</w:t>
+      </w:r>
+      <w:proofErr w:type="gramEnd"/>
+      <w:r>
+        <w:rPr>
+          <w:rFonts w:ascii="Times New Roman" w:hAnsi="Times New Roman" w:cs="Times New Roman"/>
+          <w:sz w:val="24"/>
+          <w:szCs w:val="24"/>
+        </w:rPr>
+        <w:t xml:space="preserve"> si se conoce la llave primaria, se pueden determinar todos los demás valores en la tabla.</w:t>
+      </w:r>
+    </w:p>
+    <w:p>
+      <w:pPr>
+        <w:ind w:left="360"/>
+        <w:jc w:val="both"/>
+        <w:rPr>
+          <w:rFonts w:ascii="Times New Roman" w:hAnsi="Times New Roman" w:cs="Times New Roman"/>
+          <w:sz w:val="24"/>
+          <w:szCs w:val="24"/>
+        </w:rPr>
+      </w:pPr>
+      <w:r>
+        <w:rPr>
+          <w:rFonts w:ascii="Times New Roman" w:hAnsi="Times New Roman" w:cs="Times New Roman"/>
+          <w:sz w:val="24"/>
+          <w:szCs w:val="24"/>
+        </w:rPr>
+        <w:t>Se cumple con la 3FN.</w:t>
+      </w:r>
+    </w:p>
+    <w:p>
+      <w:pPr>
+        <w:ind w:left="360"/>
+        <w:jc w:val="both"/>
+        <w:rPr>
+          <w:rFonts w:ascii="Times New Roman" w:hAnsi="Times New Roman" w:cs="Times New Roman"/>
+          <w:sz w:val="24"/>
+          <w:szCs w:val="24"/>
+        </w:rPr>
+      </w:pPr>
+    </w:p>
+    <w:p>
+      <w:pPr>
+        <w:pStyle w:val="Prrafodelista"/>
+        <w:numPr>
+          <w:ilvl w:val="0"/>
+          <w:numId w:val="8"/>
+        </w:numPr>
+        <w:jc w:val="both"/>
+        <w:rPr>
+          <w:rFonts w:ascii="Times New Roman" w:hAnsi="Times New Roman" w:cs="Times New Roman"/>
+          <w:sz w:val="24"/>
+          <w:szCs w:val="24"/>
+        </w:rPr>
+      </w:pPr>
+      <w:r>
+        <w:rPr>
+          <w:rFonts w:ascii="Times New Roman" w:hAnsi="Times New Roman" w:cs="Times New Roman"/>
+          <w:sz w:val="24"/>
+          <w:szCs w:val="24"/>
+        </w:rPr>
+        <w:t>Estar en 2FN</w:t>
+      </w:r>
+    </w:p>
+    <w:p>
+      <w:pPr>
+        <w:ind w:left="360"/>
+        <w:jc w:val="both"/>
+        <w:rPr>
+          <w:rFonts w:ascii="Times New Roman" w:hAnsi="Times New Roman" w:cs="Times New Roman"/>
+          <w:sz w:val="24"/>
+          <w:szCs w:val="24"/>
+        </w:rPr>
+      </w:pPr>
+    </w:p>
+    <w:p>
+      <w:pPr>
+        <w:pStyle w:val="Prrafodelista"/>
+        <w:numPr>
+          <w:ilvl w:val="0"/>
+          <w:numId w:val="8"/>
+        </w:numPr>
+        <w:jc w:val="both"/>
+        <w:rPr>
+          <w:rFonts w:ascii="Times New Roman" w:hAnsi="Times New Roman" w:cs="Times New Roman"/>
+          <w:sz w:val="24"/>
+          <w:szCs w:val="24"/>
+        </w:rPr>
+      </w:pPr>
+      <w:r>
+        <w:rPr>
+          <w:rFonts w:ascii="Times New Roman" w:hAnsi="Times New Roman" w:cs="Times New Roman"/>
+          <w:sz w:val="24"/>
+          <w:szCs w:val="24"/>
+        </w:rPr>
+        <w:t>Cada atributo que no está incluido en la clave primaria no depende de la clave primaria. Esto significa que un atributo no debe depender de otro atributo que no forme parte de la clave primaria.</w:t>
+      </w:r>
+    </w:p>
+    <w:p>
+      <w:pPr>
+        <w:pStyle w:val="NormalWeb"/>
+        <w:spacing w:before="0" w:beforeAutospacing="0" w:after="0" w:afterAutospacing="0"/>
+        <w:jc w:val="both"/>
+      </w:pPr>
+    </w:p>
+    <w:p>
+      <w:pPr>
+        <w:ind w:left="360"/>
+        <w:jc w:val="both"/>
+        <w:rPr>
+          <w:rFonts w:ascii="Times New Roman" w:hAnsi="Times New Roman" w:cs="Times New Roman"/>
+          <w:sz w:val="24"/>
+          <w:szCs w:val="24"/>
+        </w:rPr>
+      </w:pPr>
+    </w:p>
+    <w:p>
+      <w:pPr>
+        <w:ind w:left="360"/>
+        <w:jc w:val="both"/>
+        <w:rPr>
+          <w:rFonts w:ascii="Times New Roman" w:hAnsi="Times New Roman" w:cs="Times New Roman"/>
+          <w:sz w:val="24"/>
+          <w:szCs w:val="24"/>
+        </w:rPr>
+      </w:pPr>
+    </w:p>
+    <w:p>
+      <w:pPr>
+        <w:ind w:left="360"/>
+        <w:jc w:val="both"/>
+        <w:rPr>
+          <w:rFonts w:ascii="Times New Roman" w:hAnsi="Times New Roman" w:cs="Times New Roman"/>
+          <w:sz w:val="24"/>
+          <w:szCs w:val="24"/>
+        </w:rPr>
+      </w:pPr>
+    </w:p>
+    <w:p>
+      <w:pPr>
+        <w:ind w:left="360"/>
+        <w:jc w:val="both"/>
+        <w:rPr>
+          <w:rFonts w:ascii="Times New Roman" w:hAnsi="Times New Roman" w:cs="Times New Roman"/>
+          <w:sz w:val="24"/>
+          <w:szCs w:val="24"/>
+        </w:rPr>
+      </w:pPr>
+    </w:p>
+    <w:p>
+      <w:pPr>
+        <w:ind w:left="360"/>
+        <w:jc w:val="both"/>
+        <w:rPr>
+          <w:rFonts w:ascii="Times New Roman" w:hAnsi="Times New Roman" w:cs="Times New Roman"/>
+          <w:sz w:val="24"/>
+          <w:szCs w:val="24"/>
+        </w:rPr>
+      </w:pPr>
+    </w:p>
+    <w:p>
+      <w:pPr>
+        <w:ind w:left="360"/>
+        <w:jc w:val="both"/>
+        <w:rPr>
+          <w:rFonts w:ascii="Times New Roman" w:hAnsi="Times New Roman" w:cs="Times New Roman"/>
+          <w:sz w:val="24"/>
+          <w:szCs w:val="24"/>
+        </w:rPr>
+      </w:pPr>
+    </w:p>
+    <w:p>
+      <w:pPr>
+        <w:ind w:left="360"/>
+        <w:jc w:val="both"/>
+        <w:rPr>
+          <w:rFonts w:ascii="Times New Roman" w:hAnsi="Times New Roman" w:cs="Times New Roman"/>
+          <w:sz w:val="24"/>
+          <w:szCs w:val="24"/>
+        </w:rPr>
+      </w:pPr>
+    </w:p>
+    <w:p>
+      <w:pPr>
+        <w:ind w:left="360"/>
+        <w:jc w:val="both"/>
+        <w:rPr>
+          <w:rFonts w:ascii="Times New Roman" w:hAnsi="Times New Roman" w:cs="Times New Roman"/>
+          <w:sz w:val="24"/>
+          <w:szCs w:val="24"/>
+        </w:rPr>
+      </w:pPr>
+    </w:p>
+    <w:p>
+      <w:pPr>
+        <w:ind w:left="360"/>
+        <w:jc w:val="both"/>
+        <w:rPr>
+          <w:rFonts w:ascii="Times New Roman" w:hAnsi="Times New Roman" w:cs="Times New Roman"/>
+          <w:sz w:val="24"/>
+          <w:szCs w:val="24"/>
+        </w:rPr>
+      </w:pPr>
+    </w:p>
+    <w:p>
+      <w:pPr>
+        <w:pStyle w:val="Ttulo1"/>
+      </w:pPr>
+      <w:r>
+        <w:lastRenderedPageBreak/>
+        <w:t>Escribir con sentencias SQL toda la definición de la base de datos.</w:t>
+      </w:r>
+    </w:p>
+    <w:p/>
+    <w:p>
+      <w:pPr>
+        <w:ind w:left="360"/>
+        <w:jc w:val="both"/>
+        <w:rPr>
+          <w:rFonts w:ascii="Times New Roman" w:hAnsi="Times New Roman" w:cs="Times New Roman"/>
+          <w:sz w:val="24"/>
+          <w:szCs w:val="24"/>
+        </w:rPr>
+      </w:pPr>
+      <w:r>
+        <w:rPr>
+          <w:rFonts w:ascii="Times New Roman" w:hAnsi="Times New Roman" w:cs="Times New Roman"/>
+          <w:sz w:val="24"/>
+          <w:szCs w:val="24"/>
+        </w:rPr>
+        <w:t>Pantallazo del script de la base de datos, archivo anexo en el repo</w:t>
+      </w:r>
+    </w:p>
+    <w:p>
+      <w:pPr>
+        <w:ind w:left="360"/>
+        <w:jc w:val="both"/>
+        <w:rPr>
+          <w:rFonts w:ascii="Times New Roman" w:hAnsi="Times New Roman" w:cs="Times New Roman"/>
+          <w:sz w:val="24"/>
+          <w:szCs w:val="24"/>
+        </w:rPr>
+      </w:pPr>
+      <w:r>
+        <w:rPr>
+          <w:noProof/>
+        </w:rPr>
+        <w:drawing>
+          <wp:inline distT="0" distB="0" distL="0" distR="0" wp14:anchorId="63B4D624" wp14:editId="4440B6B6">
+            <wp:extent cx="3978662" cy="3484418"/>
+            <wp:effectExtent l="0" t="0" r="3175" b="1905"/>
+            <wp:docPr id="6" name="Imagen 6"/>
+            <wp:cNvGraphicFramePr>
+              <a:graphicFrameLocks xmlns:a="http://schemas.openxmlformats.org/drawingml/2006/main" noChangeAspect="1"/>
+            </wp:cNvGraphicFramePr>
+            <a:graphic xmlns:a="http://schemas.openxmlformats.org/drawingml/2006/main">
+              <a:graphicData uri="http://schemas.openxmlformats.org/drawingml/2006/picture">
+                <pic:pic xmlns:pic="http://schemas.openxmlformats.org/drawingml/2006/picture">
+                  <pic:nvPicPr>
+                    <pic:cNvPr id="1" name=""/>
+                    <pic:cNvPicPr/>
+                  </pic:nvPicPr>
+                  <pic:blipFill>
+                    <a:blip r:embed="rId9"/>
+                    <a:stretch>
+                      <a:fillRect/>
+                    </a:stretch>
+                  </pic:blipFill>
+                  <pic:spPr>
+                    <a:xfrm>
+                      <a:off x="0" y="0"/>
+                      <a:ext cx="3983205" cy="3488397"/>
+                    </a:xfrm>
+                    <a:prstGeom prst="rect">
+                      <a:avLst/>
+                    </a:prstGeom>
+                  </pic:spPr>
+                </pic:pic>
+              </a:graphicData>
+            </a:graphic>
+          </wp:inline>
+        </w:drawing>
+      </w:r>
+    </w:p>
+    <w:p>
+      <w:pPr>
+        <w:ind w:left="360"/>
+        <w:jc w:val="both"/>
+        <w:rPr>
+          <w:rFonts w:ascii="Times New Roman" w:hAnsi="Times New Roman" w:cs="Times New Roman"/>
+          <w:sz w:val="24"/>
+          <w:szCs w:val="24"/>
+        </w:rPr>
+      </w:pPr>
+      <w:r>
+        <w:rPr>
+          <w:noProof/>
+        </w:rPr>
+        <w:drawing>
+          <wp:inline distT="0" distB="0" distL="0" distR="0" wp14:anchorId="39CA13AC" wp14:editId="656134D9">
+            <wp:extent cx="3470563" cy="2779820"/>
+            <wp:effectExtent l="0" t="0" r="0" b="1905"/>
+            <wp:docPr id="7" name="Imagen 7"/>
+            <wp:cNvGraphicFramePr>
+              <a:graphicFrameLocks xmlns:a="http://schemas.openxmlformats.org/drawingml/2006/main" noChangeAspect="1"/>
+            </wp:cNvGraphicFramePr>
+            <a:graphic xmlns:a="http://schemas.openxmlformats.org/drawingml/2006/main">
+              <a:graphicData uri="http://schemas.openxmlformats.org/drawingml/2006/picture">
+                <pic:pic xmlns:pic="http://schemas.openxmlformats.org/drawingml/2006/picture">
+                  <pic:nvPicPr>
+                    <pic:cNvPr id="1" name=""/>
+                    <pic:cNvPicPr/>
+                  </pic:nvPicPr>
+                  <pic:blipFill>
+                    <a:blip r:embed="rId10"/>
+                    <a:stretch>
+                      <a:fillRect/>
+                    </a:stretch>
+                  </pic:blipFill>
+                  <pic:spPr>
+                    <a:xfrm>
+                      <a:off x="0" y="0"/>
+                      <a:ext cx="3472647" cy="2781489"/>
+                    </a:xfrm>
+                    <a:prstGeom prst="rect">
+                      <a:avLst/>
+                    </a:prstGeom>
+                  </pic:spPr>
+                </pic:pic>
+              </a:graphicData>
+            </a:graphic>
+          </wp:inline>
+        </w:drawing>
+      </w:r>
     </w:p>
     <w:p>
       <w:pPr>
@@ -1696,9 +2496,142 @@
         </w:rPr>
         <w:lastRenderedPageBreak/>
         <w:drawing>
-          <wp:inline distT="0" distB="0" distL="0" distR="0" wp14:anchorId="607A706C" wp14:editId="5437C80F">
-            <wp:extent cx="5353050" cy="4619625"/>
-            <wp:effectExtent l="0" t="0" r="0" b="9525"/>
+          <wp:inline distT="0" distB="0" distL="0" distR="0" wp14:anchorId="14FAE0D4" wp14:editId="4379D748">
+            <wp:extent cx="3948545" cy="3657259"/>
+            <wp:effectExtent l="0" t="0" r="0" b="635"/>
+            <wp:docPr id="8" name="Imagen 8"/>
+            <wp:cNvGraphicFramePr>
+              <a:graphicFrameLocks xmlns:a="http://schemas.openxmlformats.org/drawingml/2006/main" noChangeAspect="1"/>
+            </wp:cNvGraphicFramePr>
+            <a:graphic xmlns:a="http://schemas.openxmlformats.org/drawingml/2006/main">
+              <a:graphicData uri="http://schemas.openxmlformats.org/drawingml/2006/picture">
+                <pic:pic xmlns:pic="http://schemas.openxmlformats.org/drawingml/2006/picture">
+                  <pic:nvPicPr>
+                    <pic:cNvPr id="1" name=""/>
+                    <pic:cNvPicPr/>
+                  </pic:nvPicPr>
+                  <pic:blipFill>
+                    <a:blip r:embed="rId11"/>
+                    <a:stretch>
+                      <a:fillRect/>
+                    </a:stretch>
+                  </pic:blipFill>
+                  <pic:spPr>
+                    <a:xfrm>
+                      <a:off x="0" y="0"/>
+                      <a:ext cx="3952273" cy="3660712"/>
+                    </a:xfrm>
+                    <a:prstGeom prst="rect">
+                      <a:avLst/>
+                    </a:prstGeom>
+                  </pic:spPr>
+                </pic:pic>
+              </a:graphicData>
+            </a:graphic>
+          </wp:inline>
+        </w:drawing>
+      </w:r>
+    </w:p>
+    <w:p>
+      <w:pPr>
+        <w:ind w:left="360"/>
+        <w:jc w:val="both"/>
+        <w:rPr>
+          <w:rFonts w:ascii="Times New Roman" w:hAnsi="Times New Roman" w:cs="Times New Roman"/>
+          <w:sz w:val="24"/>
+          <w:szCs w:val="24"/>
+        </w:rPr>
+      </w:pPr>
+      <w:r>
+        <w:rPr>
+          <w:noProof/>
+        </w:rPr>
+        <w:drawing>
+          <wp:inline distT="0" distB="0" distL="0" distR="0" wp14:anchorId="70ED1663" wp14:editId="5280B705">
+            <wp:extent cx="4600575" cy="4152900"/>
+            <wp:effectExtent l="0" t="0" r="9525" b="0"/>
+            <wp:docPr id="9" name="Imagen 9"/>
+            <wp:cNvGraphicFramePr>
+              <a:graphicFrameLocks xmlns:a="http://schemas.openxmlformats.org/drawingml/2006/main" noChangeAspect="1"/>
+            </wp:cNvGraphicFramePr>
+            <a:graphic xmlns:a="http://schemas.openxmlformats.org/drawingml/2006/main">
+              <a:graphicData uri="http://schemas.openxmlformats.org/drawingml/2006/picture">
+                <pic:pic xmlns:pic="http://schemas.openxmlformats.org/drawingml/2006/picture">
+                  <pic:nvPicPr>
+                    <pic:cNvPr id="1" name=""/>
+                    <pic:cNvPicPr/>
+                  </pic:nvPicPr>
+                  <pic:blipFill>
+                    <a:blip r:embed="rId12"/>
+                    <a:stretch>
+                      <a:fillRect/>
+                    </a:stretch>
+                  </pic:blipFill>
+                  <pic:spPr>
+                    <a:xfrm>
+                      <a:off x="0" y="0"/>
+                      <a:ext cx="4600575" cy="4152900"/>
+                    </a:xfrm>
+                    <a:prstGeom prst="rect">
+                      <a:avLst/>
+                    </a:prstGeom>
+                  </pic:spPr>
+                </pic:pic>
+              </a:graphicData>
+            </a:graphic>
+          </wp:inline>
+        </w:drawing>
+      </w:r>
+    </w:p>
+    <w:p>
+      <w:pPr>
+        <w:ind w:left="360"/>
+        <w:jc w:val="both"/>
+        <w:rPr>
+          <w:rFonts w:ascii="Times New Roman" w:hAnsi="Times New Roman" w:cs="Times New Roman"/>
+          <w:sz w:val="24"/>
+          <w:szCs w:val="24"/>
+        </w:rPr>
+      </w:pPr>
+    </w:p>
+    <w:p>
+      <w:pPr>
+        <w:ind w:left="360"/>
+        <w:jc w:val="center"/>
+        <w:rPr>
+          <w:rFonts w:ascii="Times New Roman" w:hAnsi="Times New Roman" w:cs="Times New Roman"/>
+          <w:sz w:val="24"/>
+          <w:szCs w:val="24"/>
+        </w:rPr>
+      </w:pPr>
+      <w:r>
+        <w:rPr>
+          <w:rFonts w:ascii="Times New Roman" w:hAnsi="Times New Roman" w:cs="Times New Roman"/>
+          <w:sz w:val="24"/>
+          <w:szCs w:val="24"/>
+        </w:rPr>
+        <w:lastRenderedPageBreak/>
+        <w:t>Modelo resultante de la creación de la base de datos</w:t>
+      </w:r>
+    </w:p>
+    <w:p>
+      <w:pPr>
+        <w:ind w:left="360"/>
+        <w:jc w:val="both"/>
+        <w:rPr>
+          <w:rFonts w:ascii="Times New Roman" w:hAnsi="Times New Roman" w:cs="Times New Roman"/>
+          <w:sz w:val="24"/>
+          <w:szCs w:val="24"/>
+        </w:rPr>
+      </w:pPr>
+      <w:r>
+        <w:rPr>
+          <w:noProof/>
+        </w:rPr>
+        <w:drawing>
+          <wp:inline distT="0" distB="0" distL="0" distR="0" wp14:anchorId="12349320" wp14:editId="58DB3E16">
+            <wp:extent cx="4503185" cy="3886200"/>
+            <wp:effectExtent l="0" t="0" r="0" b="0"/>
             <wp:docPr id="2" name="Imagen 2"/>
             <wp:cNvGraphicFramePr>
               <a:graphicFrameLocks xmlns:a="http://schemas.openxmlformats.org/drawingml/2006/main" noChangeAspect="1"/>
@@ -1711,7 +2644,7 @@
                     <pic:cNvPicPr/>
                   </pic:nvPicPr>
                   <pic:blipFill>
-                    <a:blip r:embed="rId8"/>
+                    <a:blip r:embed="rId13"/>
                     <a:stretch>
                       <a:fillRect/>
                     </a:stretch>
@@ -1719,7 +2652,7 @@
                   <pic:spPr>
                     <a:xfrm>
                       <a:off x="0" y="0"/>
-                      <a:ext cx="5353050" cy="4619625"/>
+                      <a:ext cx="4508001" cy="3890357"/>
                     </a:xfrm>
                     <a:prstGeom prst="rect">
                       <a:avLst/>
@@ -1731,6 +2664,1279 @@
           </wp:inline>
         </w:drawing>
       </w:r>
+    </w:p>
+    <w:p>
+      <w:pPr>
+        <w:pStyle w:val="Ttulo1"/>
+      </w:pPr>
+      <w:r>
+        <w:t>Escribir consultas que me permitan ver la información de cada tabla o de varias tablas (10).</w:t>
+      </w:r>
+    </w:p>
+    <w:p>
+      <w:pPr>
+        <w:ind w:left="360"/>
+        <w:jc w:val="both"/>
+        <w:rPr>
+          <w:rFonts w:ascii="Times New Roman" w:hAnsi="Times New Roman" w:cs="Times New Roman"/>
+          <w:sz w:val="24"/>
+          <w:szCs w:val="24"/>
+        </w:rPr>
+      </w:pPr>
+    </w:p>
+    <w:p>
+      <w:pPr>
+        <w:pStyle w:val="Prrafodelista"/>
+        <w:numPr>
+          <w:ilvl w:val="0"/>
+          <w:numId w:val="10"/>
+        </w:numPr>
+        <w:jc w:val="both"/>
+        <w:rPr>
+          <w:rFonts w:ascii="Times New Roman" w:hAnsi="Times New Roman" w:cs="Times New Roman"/>
+          <w:sz w:val="24"/>
+          <w:szCs w:val="24"/>
+        </w:rPr>
+      </w:pPr>
+      <w:r>
+        <w:rPr>
+          <w:rFonts w:ascii="Times New Roman" w:hAnsi="Times New Roman" w:cs="Times New Roman"/>
+          <w:sz w:val="24"/>
+          <w:szCs w:val="24"/>
+        </w:rPr>
+        <w:t>La siguiente consulta muestra todas las reservas y sus citas asociadas:</w:t>
+      </w:r>
+    </w:p>
+    <w:p>
+      <w:pPr>
+        <w:ind w:left="360"/>
+        <w:jc w:val="both"/>
+        <w:rPr>
+          <w:rFonts w:ascii="Times New Roman" w:hAnsi="Times New Roman" w:cs="Times New Roman"/>
+          <w:sz w:val="24"/>
+          <w:szCs w:val="24"/>
+        </w:rPr>
+      </w:pPr>
+      <w:r>
+        <w:rPr>
+          <w:rFonts w:ascii="Times New Roman" w:hAnsi="Times New Roman" w:cs="Times New Roman"/>
+          <w:sz w:val="24"/>
+          <w:szCs w:val="24"/>
+        </w:rPr>
+        <w:t xml:space="preserve">La consulta realiza un JOIN entre las tablas reserva y cita, relacionando las reservas con sus citas asociadas, y selecciona los campos id_reserva y fecha de la tabla reserva, y los campos fecha, hora y </w:t>
+      </w:r>
+      <w:r>
+        <w:rPr>
+          <w:rFonts w:ascii="Times New Roman" w:hAnsi="Times New Roman" w:cs="Times New Roman"/>
+          <w:sz w:val="24"/>
+          <w:szCs w:val="24"/>
+        </w:rPr>
+        <w:t>descripción</w:t>
+      </w:r>
+      <w:r>
+        <w:rPr>
+          <w:rFonts w:ascii="Times New Roman" w:hAnsi="Times New Roman" w:cs="Times New Roman"/>
+          <w:sz w:val="24"/>
+          <w:szCs w:val="24"/>
+        </w:rPr>
+        <w:t xml:space="preserve"> de la tabla cita.</w:t>
+      </w:r>
+    </w:p>
+    <w:p>
+      <w:pPr>
+        <w:ind w:left="360"/>
+        <w:rPr>
+          <w:rFonts w:ascii="Times New Roman" w:hAnsi="Times New Roman" w:cs="Times New Roman"/>
+          <w:sz w:val="24"/>
+          <w:szCs w:val="24"/>
+        </w:rPr>
+      </w:pPr>
+      <w:r>
+        <w:rPr>
+          <w:noProof/>
+        </w:rPr>
+        <w:drawing>
+          <wp:inline distT="0" distB="0" distL="0" distR="0" wp14:anchorId="6E4354AB" wp14:editId="1BAF21AF">
+            <wp:extent cx="3435927" cy="1696194"/>
+            <wp:effectExtent l="0" t="0" r="0" b="0"/>
+            <wp:docPr id="10" name="Imagen 10"/>
+            <wp:cNvGraphicFramePr>
+              <a:graphicFrameLocks xmlns:a="http://schemas.openxmlformats.org/drawingml/2006/main" noChangeAspect="1"/>
+            </wp:cNvGraphicFramePr>
+            <a:graphic xmlns:a="http://schemas.openxmlformats.org/drawingml/2006/main">
+              <a:graphicData uri="http://schemas.openxmlformats.org/drawingml/2006/picture">
+                <pic:pic xmlns:pic="http://schemas.openxmlformats.org/drawingml/2006/picture">
+                  <pic:nvPicPr>
+                    <pic:cNvPr id="1" name=""/>
+                    <pic:cNvPicPr/>
+                  </pic:nvPicPr>
+                  <pic:blipFill>
+                    <a:blip r:embed="rId14"/>
+                    <a:stretch>
+                      <a:fillRect/>
+                    </a:stretch>
+                  </pic:blipFill>
+                  <pic:spPr>
+                    <a:xfrm>
+                      <a:off x="0" y="0"/>
+                      <a:ext cx="3459404" cy="1707784"/>
+                    </a:xfrm>
+                    <a:prstGeom prst="rect">
+                      <a:avLst/>
+                    </a:prstGeom>
+                  </pic:spPr>
+                </pic:pic>
+              </a:graphicData>
+            </a:graphic>
+          </wp:inline>
+        </w:drawing>
+      </w:r>
+    </w:p>
+    <w:p>
+      <w:pPr>
+        <w:pStyle w:val="Prrafodelista"/>
+        <w:numPr>
+          <w:ilvl w:val="0"/>
+          <w:numId w:val="10"/>
+        </w:numPr>
+        <w:jc w:val="both"/>
+        <w:rPr>
+          <w:rFonts w:ascii="Times New Roman" w:hAnsi="Times New Roman" w:cs="Times New Roman"/>
+          <w:sz w:val="24"/>
+          <w:szCs w:val="24"/>
+        </w:rPr>
+      </w:pPr>
+      <w:r>
+        <w:rPr>
+          <w:rFonts w:ascii="Times New Roman" w:hAnsi="Times New Roman" w:cs="Times New Roman"/>
+          <w:sz w:val="24"/>
+          <w:szCs w:val="24"/>
+        </w:rPr>
+        <w:lastRenderedPageBreak/>
+        <w:t xml:space="preserve">La </w:t>
+      </w:r>
+      <w:r>
+        <w:rPr>
+          <w:rFonts w:ascii="Times New Roman" w:hAnsi="Times New Roman" w:cs="Times New Roman"/>
+          <w:sz w:val="24"/>
+          <w:szCs w:val="24"/>
+        </w:rPr>
+        <w:t xml:space="preserve">consulta SQL que </w:t>
+      </w:r>
+      <w:r>
+        <w:rPr>
+          <w:rFonts w:ascii="Times New Roman" w:hAnsi="Times New Roman" w:cs="Times New Roman"/>
+          <w:sz w:val="24"/>
+          <w:szCs w:val="24"/>
+        </w:rPr>
+        <w:t>me</w:t>
+      </w:r>
+      <w:r>
+        <w:rPr>
+          <w:rFonts w:ascii="Times New Roman" w:hAnsi="Times New Roman" w:cs="Times New Roman"/>
+          <w:sz w:val="24"/>
+          <w:szCs w:val="24"/>
+        </w:rPr>
+        <w:t xml:space="preserve"> permitiría obtener el cliente con sus datos personales, la fecha y hora de su cita, la descripción del servicio y su tipo, y el nombre del empleado que lo atendió:</w:t>
+      </w:r>
+    </w:p>
+    <w:p>
+      <w:pPr>
+        <w:ind w:left="360"/>
+        <w:jc w:val="both"/>
+        <w:rPr>
+          <w:noProof/>
+        </w:rPr>
+      </w:pPr>
+      <w:r>
+        <w:rPr>
+          <w:noProof/>
+        </w:rPr>
+        <w:drawing>
+          <wp:inline distT="0" distB="0" distL="0" distR="0" wp14:anchorId="17548197" wp14:editId="06AF000A">
+            <wp:extent cx="4876800" cy="1881635"/>
+            <wp:effectExtent l="0" t="0" r="0" b="4445"/>
+            <wp:docPr id="17" name="Imagen 17"/>
+            <wp:cNvGraphicFramePr>
+              <a:graphicFrameLocks xmlns:a="http://schemas.openxmlformats.org/drawingml/2006/main" noChangeAspect="1"/>
+            </wp:cNvGraphicFramePr>
+            <a:graphic xmlns:a="http://schemas.openxmlformats.org/drawingml/2006/main">
+              <a:graphicData uri="http://schemas.openxmlformats.org/drawingml/2006/picture">
+                <pic:pic xmlns:pic="http://schemas.openxmlformats.org/drawingml/2006/picture">
+                  <pic:nvPicPr>
+                    <pic:cNvPr id="1" name=""/>
+                    <pic:cNvPicPr/>
+                  </pic:nvPicPr>
+                  <pic:blipFill>
+                    <a:blip r:embed="rId15"/>
+                    <a:stretch>
+                      <a:fillRect/>
+                    </a:stretch>
+                  </pic:blipFill>
+                  <pic:spPr>
+                    <a:xfrm>
+                      <a:off x="0" y="0"/>
+                      <a:ext cx="4888793" cy="1886262"/>
+                    </a:xfrm>
+                    <a:prstGeom prst="rect">
+                      <a:avLst/>
+                    </a:prstGeom>
+                  </pic:spPr>
+                </pic:pic>
+              </a:graphicData>
+            </a:graphic>
+          </wp:inline>
+        </w:drawing>
+      </w:r>
+    </w:p>
+    <w:p>
+      <w:pPr>
+        <w:jc w:val="both"/>
+        <w:rPr>
+          <w:rFonts w:ascii="Times New Roman" w:hAnsi="Times New Roman" w:cs="Times New Roman"/>
+          <w:sz w:val="24"/>
+          <w:szCs w:val="24"/>
+        </w:rPr>
+      </w:pPr>
+    </w:p>
+    <w:p>
+      <w:pPr>
+        <w:pStyle w:val="Prrafodelista"/>
+        <w:numPr>
+          <w:ilvl w:val="0"/>
+          <w:numId w:val="10"/>
+        </w:numPr>
+        <w:jc w:val="both"/>
+        <w:rPr>
+          <w:rFonts w:ascii="Times New Roman" w:hAnsi="Times New Roman" w:cs="Times New Roman"/>
+          <w:sz w:val="24"/>
+          <w:szCs w:val="24"/>
+        </w:rPr>
+      </w:pPr>
+      <w:r>
+        <w:rPr>
+          <w:rFonts w:ascii="Times New Roman" w:hAnsi="Times New Roman" w:cs="Times New Roman"/>
+          <w:sz w:val="24"/>
+          <w:szCs w:val="24"/>
+        </w:rPr>
+        <w:t>Esta consulta te permitirá obtener información del cliente (nombre, cédula, correo), fecha y hora de la cita, la descripción del servicio y su tipo.</w:t>
+      </w:r>
+    </w:p>
+    <w:p>
+      <w:pPr>
+        <w:jc w:val="both"/>
+        <w:rPr>
+          <w:rFonts w:ascii="Times New Roman" w:hAnsi="Times New Roman" w:cs="Times New Roman"/>
+          <w:sz w:val="24"/>
+          <w:szCs w:val="24"/>
+        </w:rPr>
+      </w:pPr>
+    </w:p>
+    <w:p>
+      <w:pPr>
+        <w:ind w:left="360"/>
+        <w:jc w:val="both"/>
+        <w:rPr>
+          <w:rFonts w:ascii="Times New Roman" w:hAnsi="Times New Roman" w:cs="Times New Roman"/>
+          <w:sz w:val="24"/>
+          <w:szCs w:val="24"/>
+        </w:rPr>
+      </w:pPr>
+      <w:r>
+        <w:rPr>
+          <w:noProof/>
+        </w:rPr>
+        <w:drawing>
+          <wp:inline distT="0" distB="0" distL="0" distR="0" wp14:anchorId="11573D5A" wp14:editId="399A120B">
+            <wp:extent cx="4987636" cy="1680040"/>
+            <wp:effectExtent l="0" t="0" r="3810" b="0"/>
+            <wp:docPr id="18" name="Imagen 18"/>
+            <wp:cNvGraphicFramePr>
+              <a:graphicFrameLocks xmlns:a="http://schemas.openxmlformats.org/drawingml/2006/main" noChangeAspect="1"/>
+            </wp:cNvGraphicFramePr>
+            <a:graphic xmlns:a="http://schemas.openxmlformats.org/drawingml/2006/main">
+              <a:graphicData uri="http://schemas.openxmlformats.org/drawingml/2006/picture">
+                <pic:pic xmlns:pic="http://schemas.openxmlformats.org/drawingml/2006/picture">
+                  <pic:nvPicPr>
+                    <pic:cNvPr id="1" name=""/>
+                    <pic:cNvPicPr/>
+                  </pic:nvPicPr>
+                  <pic:blipFill>
+                    <a:blip r:embed="rId16"/>
+                    <a:stretch>
+                      <a:fillRect/>
+                    </a:stretch>
+                  </pic:blipFill>
+                  <pic:spPr>
+                    <a:xfrm>
+                      <a:off x="0" y="0"/>
+                      <a:ext cx="4997347" cy="1683311"/>
+                    </a:xfrm>
+                    <a:prstGeom prst="rect">
+                      <a:avLst/>
+                    </a:prstGeom>
+                  </pic:spPr>
+                </pic:pic>
+              </a:graphicData>
+            </a:graphic>
+          </wp:inline>
+        </w:drawing>
+      </w:r>
+    </w:p>
+    <w:p>
+      <w:pPr>
+        <w:pStyle w:val="Prrafodelista"/>
+        <w:numPr>
+          <w:ilvl w:val="0"/>
+          <w:numId w:val="10"/>
+        </w:numPr>
+        <w:jc w:val="both"/>
+        <w:rPr>
+          <w:rFonts w:ascii="Times New Roman" w:hAnsi="Times New Roman" w:cs="Times New Roman"/>
+          <w:sz w:val="24"/>
+          <w:szCs w:val="24"/>
+        </w:rPr>
+      </w:pPr>
+      <w:r>
+        <w:rPr>
+          <w:rFonts w:ascii="Times New Roman" w:hAnsi="Times New Roman" w:cs="Times New Roman"/>
+          <w:sz w:val="24"/>
+          <w:szCs w:val="24"/>
+        </w:rPr>
+        <w:t>consulta que permite conocer la cantidad de productos comprados por cada cliente, incluyendo su nombre:</w:t>
+      </w:r>
+    </w:p>
+    <w:p>
+      <w:pPr>
+        <w:ind w:left="360"/>
+        <w:jc w:val="both"/>
+        <w:rPr>
+          <w:rFonts w:ascii="Times New Roman" w:hAnsi="Times New Roman" w:cs="Times New Roman"/>
+          <w:sz w:val="24"/>
+          <w:szCs w:val="24"/>
+        </w:rPr>
+      </w:pPr>
+      <w:r>
+        <w:rPr>
+          <w:noProof/>
+        </w:rPr>
+        <w:drawing>
+          <wp:inline distT="0" distB="0" distL="0" distR="0" wp14:anchorId="306A0A32" wp14:editId="6CFF4A28">
+            <wp:extent cx="5612130" cy="2002790"/>
+            <wp:effectExtent l="0" t="0" r="7620" b="0"/>
+            <wp:docPr id="19" name="Imagen 19"/>
+            <wp:cNvGraphicFramePr>
+              <a:graphicFrameLocks xmlns:a="http://schemas.openxmlformats.org/drawingml/2006/main" noChangeAspect="1"/>
+            </wp:cNvGraphicFramePr>
+            <a:graphic xmlns:a="http://schemas.openxmlformats.org/drawingml/2006/main">
+              <a:graphicData uri="http://schemas.openxmlformats.org/drawingml/2006/picture">
+                <pic:pic xmlns:pic="http://schemas.openxmlformats.org/drawingml/2006/picture">
+                  <pic:nvPicPr>
+                    <pic:cNvPr id="1" name=""/>
+                    <pic:cNvPicPr/>
+                  </pic:nvPicPr>
+                  <pic:blipFill>
+                    <a:blip r:embed="rId17"/>
+                    <a:stretch>
+                      <a:fillRect/>
+                    </a:stretch>
+                  </pic:blipFill>
+                  <pic:spPr>
+                    <a:xfrm>
+                      <a:off x="0" y="0"/>
+                      <a:ext cx="5612130" cy="2002790"/>
+                    </a:xfrm>
+                    <a:prstGeom prst="rect">
+                      <a:avLst/>
+                    </a:prstGeom>
+                  </pic:spPr>
+                </pic:pic>
+              </a:graphicData>
+            </a:graphic>
+          </wp:inline>
+        </w:drawing>
+      </w:r>
+    </w:p>
+    <w:p>
+      <w:pPr>
+        <w:jc w:val="both"/>
+        <w:rPr>
+          <w:rFonts w:ascii="Times New Roman" w:hAnsi="Times New Roman" w:cs="Times New Roman"/>
+          <w:sz w:val="24"/>
+          <w:szCs w:val="24"/>
+        </w:rPr>
+      </w:pPr>
+    </w:p>
+    <w:p>
+      <w:pPr>
+        <w:pStyle w:val="Prrafodelista"/>
+        <w:numPr>
+          <w:ilvl w:val="0"/>
+          <w:numId w:val="10"/>
+        </w:numPr>
+        <w:jc w:val="both"/>
+        <w:rPr>
+          <w:rFonts w:ascii="Times New Roman" w:hAnsi="Times New Roman" w:cs="Times New Roman"/>
+          <w:sz w:val="24"/>
+          <w:szCs w:val="24"/>
+        </w:rPr>
+      </w:pPr>
+      <w:r>
+        <w:rPr>
+          <w:rFonts w:ascii="Times New Roman" w:hAnsi="Times New Roman" w:cs="Times New Roman"/>
+          <w:sz w:val="24"/>
+          <w:szCs w:val="24"/>
+        </w:rPr>
+        <w:t xml:space="preserve">Esta consulta permite visualizar los productos comprados por un cliente y el empleado que lo asesoró. Se presenta el nombre del cliente, el nombre del empleado, </w:t>
+      </w:r>
+      <w:r>
+        <w:rPr>
+          <w:rFonts w:ascii="Times New Roman" w:hAnsi="Times New Roman" w:cs="Times New Roman"/>
+          <w:sz w:val="24"/>
+          <w:szCs w:val="24"/>
+        </w:rPr>
+        <w:t>el nombre</w:t>
+      </w:r>
+      <w:r>
+        <w:rPr>
+          <w:rFonts w:ascii="Times New Roman" w:hAnsi="Times New Roman" w:cs="Times New Roman"/>
+          <w:sz w:val="24"/>
+          <w:szCs w:val="24"/>
+        </w:rPr>
+        <w:t xml:space="preserve"> del producto, la fecha de la compra</w:t>
+      </w:r>
+      <w:r>
+        <w:rPr>
+          <w:rFonts w:ascii="Times New Roman" w:hAnsi="Times New Roman" w:cs="Times New Roman"/>
+          <w:sz w:val="24"/>
+          <w:szCs w:val="24"/>
+        </w:rPr>
+        <w:t xml:space="preserve"> y su precio</w:t>
+      </w:r>
+      <w:r>
+        <w:rPr>
+          <w:rFonts w:ascii="Times New Roman" w:hAnsi="Times New Roman" w:cs="Times New Roman"/>
+          <w:sz w:val="24"/>
+          <w:szCs w:val="24"/>
+        </w:rPr>
+        <w:t>.</w:t>
+      </w:r>
+    </w:p>
+    <w:p>
+      <w:pPr>
+        <w:ind w:left="360"/>
+        <w:jc w:val="both"/>
+        <w:rPr>
+          <w:rFonts w:ascii="Times New Roman" w:hAnsi="Times New Roman" w:cs="Times New Roman"/>
+          <w:sz w:val="24"/>
+          <w:szCs w:val="24"/>
+        </w:rPr>
+      </w:pPr>
+    </w:p>
+    <w:p>
+      <w:pPr>
+        <w:ind w:left="360"/>
+        <w:jc w:val="both"/>
+        <w:rPr>
+          <w:rFonts w:ascii="Times New Roman" w:hAnsi="Times New Roman" w:cs="Times New Roman"/>
+          <w:sz w:val="24"/>
+          <w:szCs w:val="24"/>
+        </w:rPr>
+      </w:pPr>
+      <w:r>
+        <w:rPr>
+          <w:noProof/>
+        </w:rPr>
+        <w:drawing>
+          <wp:inline distT="0" distB="0" distL="0" distR="0" wp14:anchorId="3B279374" wp14:editId="3BE6644B">
+            <wp:extent cx="5612130" cy="2097405"/>
+            <wp:effectExtent l="0" t="0" r="7620" b="0"/>
+            <wp:docPr id="20" name="Imagen 20"/>
+            <wp:cNvGraphicFramePr>
+              <a:graphicFrameLocks xmlns:a="http://schemas.openxmlformats.org/drawingml/2006/main" noChangeAspect="1"/>
+            </wp:cNvGraphicFramePr>
+            <a:graphic xmlns:a="http://schemas.openxmlformats.org/drawingml/2006/main">
+              <a:graphicData uri="http://schemas.openxmlformats.org/drawingml/2006/picture">
+                <pic:pic xmlns:pic="http://schemas.openxmlformats.org/drawingml/2006/picture">
+                  <pic:nvPicPr>
+                    <pic:cNvPr id="1" name=""/>
+                    <pic:cNvPicPr/>
+                  </pic:nvPicPr>
+                  <pic:blipFill>
+                    <a:blip r:embed="rId18"/>
+                    <a:stretch>
+                      <a:fillRect/>
+                    </a:stretch>
+                  </pic:blipFill>
+                  <pic:spPr>
+                    <a:xfrm>
+                      <a:off x="0" y="0"/>
+                      <a:ext cx="5612130" cy="2097405"/>
+                    </a:xfrm>
+                    <a:prstGeom prst="rect">
+                      <a:avLst/>
+                    </a:prstGeom>
+                  </pic:spPr>
+                </pic:pic>
+              </a:graphicData>
+            </a:graphic>
+          </wp:inline>
+        </w:drawing>
+      </w:r>
+    </w:p>
+    <w:p>
+      <w:pPr>
+        <w:ind w:left="360"/>
+        <w:jc w:val="both"/>
+        <w:rPr>
+          <w:rFonts w:ascii="Times New Roman" w:hAnsi="Times New Roman" w:cs="Times New Roman"/>
+          <w:sz w:val="24"/>
+          <w:szCs w:val="24"/>
+        </w:rPr>
+      </w:pPr>
+    </w:p>
+    <w:p>
+      <w:pPr>
+        <w:pStyle w:val="Prrafodelista"/>
+        <w:numPr>
+          <w:ilvl w:val="0"/>
+          <w:numId w:val="10"/>
+        </w:numPr>
+        <w:jc w:val="both"/>
+        <w:rPr>
+          <w:rFonts w:ascii="Times New Roman" w:hAnsi="Times New Roman" w:cs="Times New Roman"/>
+          <w:sz w:val="24"/>
+          <w:szCs w:val="24"/>
+        </w:rPr>
+      </w:pPr>
+      <w:r>
+        <w:rPr>
+          <w:rFonts w:ascii="Times New Roman" w:hAnsi="Times New Roman" w:cs="Times New Roman"/>
+          <w:sz w:val="24"/>
+          <w:szCs w:val="24"/>
+        </w:rPr>
+        <w:t>Consulta que me permite o</w:t>
+      </w:r>
+      <w:r>
+        <w:rPr>
+          <w:rFonts w:ascii="Times New Roman" w:hAnsi="Times New Roman" w:cs="Times New Roman"/>
+          <w:sz w:val="24"/>
+          <w:szCs w:val="24"/>
+        </w:rPr>
+        <w:t>btener información sobre las reservas de los clientes, incluyendo la fecha y hora de las citas, los empleados asignados a los servicios, los insumos utilizados y las facturas correspondientes. En particular, se mostrará la reserva que tiene el cliente, con detalles sobre la fecha y hora de la cita, el empleado asignado para realizar el servicio, los insumos que se utilizaron en dicho servicio, y la factura correspondiente.</w:t>
+      </w:r>
+    </w:p>
+    <w:p>
+      <w:pPr>
+        <w:ind w:left="360"/>
+        <w:jc w:val="both"/>
+        <w:rPr>
+          <w:rFonts w:ascii="Times New Roman" w:hAnsi="Times New Roman" w:cs="Times New Roman"/>
+          <w:sz w:val="24"/>
+          <w:szCs w:val="24"/>
+        </w:rPr>
+      </w:pPr>
+    </w:p>
+    <w:p>
+      <w:pPr>
+        <w:ind w:left="360"/>
+        <w:jc w:val="both"/>
+        <w:rPr>
+          <w:rFonts w:ascii="Times New Roman" w:hAnsi="Times New Roman" w:cs="Times New Roman"/>
+          <w:sz w:val="24"/>
+          <w:szCs w:val="24"/>
+        </w:rPr>
+      </w:pPr>
+      <w:r>
+        <w:rPr>
+          <w:noProof/>
+        </w:rPr>
+        <w:drawing>
+          <wp:inline distT="0" distB="0" distL="0" distR="0" wp14:anchorId="21281244" wp14:editId="2B542B9E">
+            <wp:extent cx="5612130" cy="2496185"/>
+            <wp:effectExtent l="0" t="0" r="7620" b="0"/>
+            <wp:docPr id="21" name="Imagen 21"/>
+            <wp:cNvGraphicFramePr>
+              <a:graphicFrameLocks xmlns:a="http://schemas.openxmlformats.org/drawingml/2006/main" noChangeAspect="1"/>
+            </wp:cNvGraphicFramePr>
+            <a:graphic xmlns:a="http://schemas.openxmlformats.org/drawingml/2006/main">
+              <a:graphicData uri="http://schemas.openxmlformats.org/drawingml/2006/picture">
+                <pic:pic xmlns:pic="http://schemas.openxmlformats.org/drawingml/2006/picture">
+                  <pic:nvPicPr>
+                    <pic:cNvPr id="1" name=""/>
+                    <pic:cNvPicPr/>
+                  </pic:nvPicPr>
+                  <pic:blipFill>
+                    <a:blip r:embed="rId19"/>
+                    <a:stretch>
+                      <a:fillRect/>
+                    </a:stretch>
+                  </pic:blipFill>
+                  <pic:spPr>
+                    <a:xfrm>
+                      <a:off x="0" y="0"/>
+                      <a:ext cx="5612130" cy="2496185"/>
+                    </a:xfrm>
+                    <a:prstGeom prst="rect">
+                      <a:avLst/>
+                    </a:prstGeom>
+                  </pic:spPr>
+                </pic:pic>
+              </a:graphicData>
+            </a:graphic>
+          </wp:inline>
+        </w:drawing>
+      </w:r>
+    </w:p>
+    <w:p>
+      <w:pPr>
+        <w:jc w:val="both"/>
+        <w:rPr>
+          <w:rFonts w:ascii="Times New Roman" w:hAnsi="Times New Roman" w:cs="Times New Roman"/>
+          <w:sz w:val="24"/>
+          <w:szCs w:val="24"/>
+        </w:rPr>
+      </w:pPr>
+    </w:p>
+    <w:p>
+      <w:pPr>
+        <w:pStyle w:val="Prrafodelista"/>
+        <w:numPr>
+          <w:ilvl w:val="0"/>
+          <w:numId w:val="10"/>
+        </w:numPr>
+        <w:jc w:val="both"/>
+        <w:rPr>
+          <w:rFonts w:ascii="Times New Roman" w:hAnsi="Times New Roman" w:cs="Times New Roman"/>
+          <w:sz w:val="24"/>
+          <w:szCs w:val="24"/>
+        </w:rPr>
+      </w:pPr>
+      <w:r>
+        <w:rPr>
+          <w:rFonts w:ascii="Times New Roman" w:hAnsi="Times New Roman" w:cs="Times New Roman"/>
+          <w:sz w:val="24"/>
+          <w:szCs w:val="24"/>
+        </w:rPr>
+        <w:lastRenderedPageBreak/>
+        <w:t>C</w:t>
+      </w:r>
+      <w:r>
+        <w:rPr>
+          <w:rFonts w:ascii="Times New Roman" w:hAnsi="Times New Roman" w:cs="Times New Roman"/>
+          <w:sz w:val="24"/>
+          <w:szCs w:val="24"/>
+        </w:rPr>
+        <w:t>onsulta para saber cuál es el empleado que ha realizado más servicios:</w:t>
+      </w:r>
+    </w:p>
+    <w:p>
+      <w:pPr>
+        <w:pStyle w:val="Prrafodelista"/>
+        <w:jc w:val="both"/>
+        <w:rPr>
+          <w:rFonts w:ascii="Times New Roman" w:hAnsi="Times New Roman" w:cs="Times New Roman"/>
+          <w:sz w:val="24"/>
+          <w:szCs w:val="24"/>
+        </w:rPr>
+      </w:pPr>
+    </w:p>
+    <w:p>
+      <w:pPr>
+        <w:pStyle w:val="Prrafodelista"/>
+        <w:numPr>
+          <w:ilvl w:val="0"/>
+          <w:numId w:val="9"/>
+        </w:numPr>
+        <w:jc w:val="both"/>
+        <w:rPr>
+          <w:rFonts w:ascii="Times New Roman" w:hAnsi="Times New Roman" w:cs="Times New Roman"/>
+          <w:sz w:val="24"/>
+          <w:szCs w:val="24"/>
+        </w:rPr>
+      </w:pPr>
+      <w:r>
+        <w:rPr>
+          <w:rFonts w:ascii="Times New Roman" w:hAnsi="Times New Roman" w:cs="Times New Roman"/>
+          <w:sz w:val="24"/>
+          <w:szCs w:val="24"/>
+        </w:rPr>
+        <w:t>Selecciona el nombre del empleado y cuenta el número de servicios que ha realizado.</w:t>
+      </w:r>
+    </w:p>
+    <w:p>
+      <w:pPr>
+        <w:pStyle w:val="Prrafodelista"/>
+        <w:numPr>
+          <w:ilvl w:val="0"/>
+          <w:numId w:val="9"/>
+        </w:numPr>
+        <w:jc w:val="both"/>
+        <w:rPr>
+          <w:rFonts w:ascii="Times New Roman" w:hAnsi="Times New Roman" w:cs="Times New Roman"/>
+          <w:sz w:val="24"/>
+          <w:szCs w:val="24"/>
+        </w:rPr>
+      </w:pPr>
+      <w:r>
+        <w:rPr>
+          <w:rFonts w:ascii="Times New Roman" w:hAnsi="Times New Roman" w:cs="Times New Roman"/>
+          <w:sz w:val="24"/>
+          <w:szCs w:val="24"/>
+        </w:rPr>
+        <w:t>La tabla "historial" se une con la tabla "empleado" usando el ID del empleado.</w:t>
+      </w:r>
+    </w:p>
+    <w:p>
+      <w:pPr>
+        <w:pStyle w:val="Prrafodelista"/>
+        <w:numPr>
+          <w:ilvl w:val="0"/>
+          <w:numId w:val="9"/>
+        </w:numPr>
+        <w:jc w:val="both"/>
+        <w:rPr>
+          <w:rFonts w:ascii="Times New Roman" w:hAnsi="Times New Roman" w:cs="Times New Roman"/>
+          <w:sz w:val="24"/>
+          <w:szCs w:val="24"/>
+        </w:rPr>
+      </w:pPr>
+      <w:r>
+        <w:rPr>
+          <w:rFonts w:ascii="Times New Roman" w:hAnsi="Times New Roman" w:cs="Times New Roman"/>
+          <w:sz w:val="24"/>
+          <w:szCs w:val="24"/>
+        </w:rPr>
+        <w:t>Los resultados se agrupan por el nombre del empleado.</w:t>
+      </w:r>
+    </w:p>
+    <w:p>
+      <w:pPr>
+        <w:pStyle w:val="Prrafodelista"/>
+        <w:numPr>
+          <w:ilvl w:val="0"/>
+          <w:numId w:val="9"/>
+        </w:numPr>
+        <w:jc w:val="both"/>
+        <w:rPr>
+          <w:rFonts w:ascii="Times New Roman" w:hAnsi="Times New Roman" w:cs="Times New Roman"/>
+          <w:sz w:val="24"/>
+          <w:szCs w:val="24"/>
+        </w:rPr>
+      </w:pPr>
+      <w:r>
+        <w:rPr>
+          <w:rFonts w:ascii="Times New Roman" w:hAnsi="Times New Roman" w:cs="Times New Roman"/>
+          <w:sz w:val="24"/>
+          <w:szCs w:val="24"/>
+        </w:rPr>
+        <w:t>Los resultados se ordenan de manera descendente por la cantidad de servicios realizados.</w:t>
+      </w:r>
+    </w:p>
+    <w:p>
+      <w:pPr>
+        <w:pStyle w:val="Prrafodelista"/>
+        <w:numPr>
+          <w:ilvl w:val="0"/>
+          <w:numId w:val="9"/>
+        </w:numPr>
+        <w:jc w:val="both"/>
+        <w:rPr>
+          <w:rFonts w:ascii="Times New Roman" w:hAnsi="Times New Roman" w:cs="Times New Roman"/>
+          <w:sz w:val="24"/>
+          <w:szCs w:val="24"/>
+        </w:rPr>
+      </w:pPr>
+      <w:r>
+        <w:rPr>
+          <w:rFonts w:ascii="Times New Roman" w:hAnsi="Times New Roman" w:cs="Times New Roman"/>
+          <w:sz w:val="24"/>
+          <w:szCs w:val="24"/>
+        </w:rPr>
+        <w:t>Se limita la consulta a mostrar solo el primer resultado, que sería el empleado con mayor cantidad de servicios realizados.</w:t>
+      </w:r>
+    </w:p>
+    <w:p>
+      <w:pPr>
+        <w:rPr>
+          <w:rFonts w:ascii="Times New Roman" w:hAnsi="Times New Roman" w:cs="Times New Roman"/>
+          <w:sz w:val="24"/>
+          <w:szCs w:val="24"/>
+        </w:rPr>
+      </w:pPr>
+      <w:r>
+        <w:rPr>
+          <w:noProof/>
+        </w:rPr>
+        <w:drawing>
+          <wp:inline distT="0" distB="0" distL="0" distR="0" wp14:anchorId="24DF2245" wp14:editId="10A206E3">
+            <wp:extent cx="4066309" cy="1715229"/>
+            <wp:effectExtent l="0" t="0" r="0" b="0"/>
+            <wp:docPr id="22" name="Imagen 22"/>
+            <wp:cNvGraphicFramePr>
+              <a:graphicFrameLocks xmlns:a="http://schemas.openxmlformats.org/drawingml/2006/main" noChangeAspect="1"/>
+            </wp:cNvGraphicFramePr>
+            <a:graphic xmlns:a="http://schemas.openxmlformats.org/drawingml/2006/main">
+              <a:graphicData uri="http://schemas.openxmlformats.org/drawingml/2006/picture">
+                <pic:pic xmlns:pic="http://schemas.openxmlformats.org/drawingml/2006/picture">
+                  <pic:nvPicPr>
+                    <pic:cNvPr id="1" name=""/>
+                    <pic:cNvPicPr/>
+                  </pic:nvPicPr>
+                  <pic:blipFill>
+                    <a:blip r:embed="rId20"/>
+                    <a:stretch>
+                      <a:fillRect/>
+                    </a:stretch>
+                  </pic:blipFill>
+                  <pic:spPr>
+                    <a:xfrm>
+                      <a:off x="0" y="0"/>
+                      <a:ext cx="4082821" cy="1722194"/>
+                    </a:xfrm>
+                    <a:prstGeom prst="rect">
+                      <a:avLst/>
+                    </a:prstGeom>
+                  </pic:spPr>
+                </pic:pic>
+              </a:graphicData>
+            </a:graphic>
+          </wp:inline>
+        </w:drawing>
+      </w:r>
+    </w:p>
+    <w:p>
+      <w:pPr>
+        <w:pStyle w:val="Prrafodelista"/>
+        <w:numPr>
+          <w:ilvl w:val="0"/>
+          <w:numId w:val="10"/>
+        </w:numPr>
+        <w:jc w:val="both"/>
+        <w:rPr>
+          <w:rFonts w:ascii="Times New Roman" w:hAnsi="Times New Roman" w:cs="Times New Roman"/>
+          <w:sz w:val="24"/>
+          <w:szCs w:val="24"/>
+        </w:rPr>
+      </w:pPr>
+      <w:r>
+        <w:rPr>
+          <w:rFonts w:ascii="Times New Roman" w:hAnsi="Times New Roman" w:cs="Times New Roman"/>
+          <w:sz w:val="24"/>
+          <w:szCs w:val="24"/>
+        </w:rPr>
+        <w:t>C</w:t>
+      </w:r>
+      <w:r>
+        <w:rPr>
+          <w:rFonts w:ascii="Times New Roman" w:hAnsi="Times New Roman" w:cs="Times New Roman"/>
+          <w:sz w:val="24"/>
+          <w:szCs w:val="24"/>
+        </w:rPr>
+        <w:t>liente que más ha asistido a servicios, podemos contar el número de servicios que ha tenido cada cliente y luego ordenarlos en orden descendente.</w:t>
+      </w:r>
+    </w:p>
+    <w:p>
+      <w:pPr>
+        <w:jc w:val="both"/>
+        <w:rPr>
+          <w:rFonts w:ascii="Times New Roman" w:hAnsi="Times New Roman" w:cs="Times New Roman"/>
+          <w:sz w:val="24"/>
+          <w:szCs w:val="24"/>
+        </w:rPr>
+      </w:pPr>
+    </w:p>
+    <w:p>
+      <w:pPr>
+        <w:jc w:val="both"/>
+        <w:rPr>
+          <w:rFonts w:ascii="Times New Roman" w:hAnsi="Times New Roman" w:cs="Times New Roman"/>
+          <w:sz w:val="24"/>
+          <w:szCs w:val="24"/>
+        </w:rPr>
+      </w:pPr>
+      <w:r>
+        <w:rPr>
+          <w:noProof/>
+        </w:rPr>
+        <w:drawing>
+          <wp:inline distT="0" distB="0" distL="0" distR="0" wp14:anchorId="58A00375" wp14:editId="55A7A3D8">
+            <wp:extent cx="4495800" cy="1596269"/>
+            <wp:effectExtent l="0" t="0" r="0" b="4445"/>
+            <wp:docPr id="24" name="Imagen 24"/>
+            <wp:cNvGraphicFramePr>
+              <a:graphicFrameLocks xmlns:a="http://schemas.openxmlformats.org/drawingml/2006/main" noChangeAspect="1"/>
+            </wp:cNvGraphicFramePr>
+            <a:graphic xmlns:a="http://schemas.openxmlformats.org/drawingml/2006/main">
+              <a:graphicData uri="http://schemas.openxmlformats.org/drawingml/2006/picture">
+                <pic:pic xmlns:pic="http://schemas.openxmlformats.org/drawingml/2006/picture">
+                  <pic:nvPicPr>
+                    <pic:cNvPr id="1" name=""/>
+                    <pic:cNvPicPr/>
+                  </pic:nvPicPr>
+                  <pic:blipFill>
+                    <a:blip r:embed="rId21"/>
+                    <a:stretch>
+                      <a:fillRect/>
+                    </a:stretch>
+                  </pic:blipFill>
+                  <pic:spPr>
+                    <a:xfrm>
+                      <a:off x="0" y="0"/>
+                      <a:ext cx="4512907" cy="1602343"/>
+                    </a:xfrm>
+                    <a:prstGeom prst="rect">
+                      <a:avLst/>
+                    </a:prstGeom>
+                  </pic:spPr>
+                </pic:pic>
+              </a:graphicData>
+            </a:graphic>
+          </wp:inline>
+        </w:drawing>
+      </w:r>
+    </w:p>
+    <w:p>
+      <w:pPr>
+        <w:pStyle w:val="Prrafodelista"/>
+        <w:numPr>
+          <w:ilvl w:val="0"/>
+          <w:numId w:val="10"/>
+        </w:numPr>
+      </w:pPr>
+      <w:r>
+        <w:t>En esta consulta, ver las tablas de productos y proveedores,</w:t>
+      </w:r>
+      <w:r>
+        <w:t xml:space="preserve"> </w:t>
+      </w:r>
+      <w:r>
+        <w:t>utilizando la columna id_proveedor como clave de unión.</w:t>
+      </w:r>
+      <w:r>
+        <w:t xml:space="preserve"> </w:t>
+      </w:r>
+      <w:r>
+        <w:t>Luego, se especifica en la cláusula WHERE el nombre del proveedor del cual se desean los productos.</w:t>
+      </w:r>
+    </w:p>
+    <w:p>
+      <w:pPr>
+        <w:ind w:left="360"/>
+        <w:jc w:val="both"/>
+        <w:rPr>
+          <w:rFonts w:ascii="Times New Roman" w:hAnsi="Times New Roman" w:cs="Times New Roman"/>
+          <w:sz w:val="24"/>
+          <w:szCs w:val="24"/>
+        </w:rPr>
+      </w:pPr>
+      <w:r>
+        <w:rPr>
+          <w:noProof/>
+        </w:rPr>
+        <w:drawing>
+          <wp:inline distT="0" distB="0" distL="0" distR="0" wp14:anchorId="65597114" wp14:editId="1CC44F41">
+            <wp:extent cx="4294909" cy="1453504"/>
+            <wp:effectExtent l="0" t="0" r="0" b="0"/>
+            <wp:docPr id="25" name="Imagen 25"/>
+            <wp:cNvGraphicFramePr>
+              <a:graphicFrameLocks xmlns:a="http://schemas.openxmlformats.org/drawingml/2006/main" noChangeAspect="1"/>
+            </wp:cNvGraphicFramePr>
+            <a:graphic xmlns:a="http://schemas.openxmlformats.org/drawingml/2006/main">
+              <a:graphicData uri="http://schemas.openxmlformats.org/drawingml/2006/picture">
+                <pic:pic xmlns:pic="http://schemas.openxmlformats.org/drawingml/2006/picture">
+                  <pic:nvPicPr>
+                    <pic:cNvPr id="1" name=""/>
+                    <pic:cNvPicPr/>
+                  </pic:nvPicPr>
+                  <pic:blipFill>
+                    <a:blip r:embed="rId22"/>
+                    <a:stretch>
+                      <a:fillRect/>
+                    </a:stretch>
+                  </pic:blipFill>
+                  <pic:spPr>
+                    <a:xfrm>
+                      <a:off x="0" y="0"/>
+                      <a:ext cx="4308339" cy="1458049"/>
+                    </a:xfrm>
+                    <a:prstGeom prst="rect">
+                      <a:avLst/>
+                    </a:prstGeom>
+                  </pic:spPr>
+                </pic:pic>
+              </a:graphicData>
+            </a:graphic>
+          </wp:inline>
+        </w:drawing>
+      </w:r>
+    </w:p>
+    <w:p>
+      <w:pPr>
+        <w:pStyle w:val="Prrafodelista"/>
+        <w:numPr>
+          <w:ilvl w:val="0"/>
+          <w:numId w:val="10"/>
+        </w:numPr>
+        <w:jc w:val="both"/>
+        <w:rPr>
+          <w:rFonts w:ascii="Times New Roman" w:hAnsi="Times New Roman" w:cs="Times New Roman"/>
+          <w:sz w:val="24"/>
+          <w:szCs w:val="24"/>
+        </w:rPr>
+      </w:pPr>
+      <w:r>
+        <w:rPr>
+          <w:rFonts w:ascii="Times New Roman" w:hAnsi="Times New Roman" w:cs="Times New Roman"/>
+          <w:sz w:val="24"/>
+          <w:szCs w:val="24"/>
+        </w:rPr>
+        <w:lastRenderedPageBreak/>
+        <w:t>C</w:t>
+      </w:r>
+      <w:r>
+        <w:rPr>
+          <w:rFonts w:ascii="Times New Roman" w:hAnsi="Times New Roman" w:cs="Times New Roman"/>
+          <w:sz w:val="24"/>
+          <w:szCs w:val="24"/>
+        </w:rPr>
+        <w:t xml:space="preserve">onsulta que me permite </w:t>
+      </w:r>
+      <w:r>
+        <w:rPr>
+          <w:rFonts w:ascii="Times New Roman" w:hAnsi="Times New Roman" w:cs="Times New Roman"/>
+          <w:sz w:val="24"/>
+          <w:szCs w:val="24"/>
+        </w:rPr>
+        <w:t>obtener los nombres de los clientes mayores de 30 años podrías hacer</w:t>
+      </w:r>
+    </w:p>
+    <w:p>
+      <w:pPr>
+        <w:jc w:val="both"/>
+        <w:rPr>
+          <w:rFonts w:ascii="Times New Roman" w:hAnsi="Times New Roman" w:cs="Times New Roman"/>
+          <w:sz w:val="24"/>
+          <w:szCs w:val="24"/>
+        </w:rPr>
+      </w:pPr>
+    </w:p>
+    <w:p>
+      <w:pPr>
+        <w:jc w:val="both"/>
+        <w:rPr>
+          <w:rFonts w:ascii="Times New Roman" w:hAnsi="Times New Roman" w:cs="Times New Roman"/>
+          <w:sz w:val="24"/>
+          <w:szCs w:val="24"/>
+        </w:rPr>
+      </w:pPr>
+      <w:r>
+        <w:rPr>
+          <w:noProof/>
+        </w:rPr>
+        <w:drawing>
+          <wp:inline distT="0" distB="0" distL="0" distR="0" wp14:anchorId="4B3C544A" wp14:editId="647A6C7A">
+            <wp:extent cx="4953000" cy="2066925"/>
+            <wp:effectExtent l="0" t="0" r="0" b="9525"/>
+            <wp:docPr id="26" name="Imagen 26"/>
+            <wp:cNvGraphicFramePr>
+              <a:graphicFrameLocks xmlns:a="http://schemas.openxmlformats.org/drawingml/2006/main" noChangeAspect="1"/>
+            </wp:cNvGraphicFramePr>
+            <a:graphic xmlns:a="http://schemas.openxmlformats.org/drawingml/2006/main">
+              <a:graphicData uri="http://schemas.openxmlformats.org/drawingml/2006/picture">
+                <pic:pic xmlns:pic="http://schemas.openxmlformats.org/drawingml/2006/picture">
+                  <pic:nvPicPr>
+                    <pic:cNvPr id="1" name=""/>
+                    <pic:cNvPicPr/>
+                  </pic:nvPicPr>
+                  <pic:blipFill>
+                    <a:blip r:embed="rId23"/>
+                    <a:stretch>
+                      <a:fillRect/>
+                    </a:stretch>
+                  </pic:blipFill>
+                  <pic:spPr>
+                    <a:xfrm>
+                      <a:off x="0" y="0"/>
+                      <a:ext cx="4953000" cy="2066925"/>
+                    </a:xfrm>
+                    <a:prstGeom prst="rect">
+                      <a:avLst/>
+                    </a:prstGeom>
+                  </pic:spPr>
+                </pic:pic>
+              </a:graphicData>
+            </a:graphic>
+          </wp:inline>
+        </w:drawing>
+      </w:r>
+    </w:p>
+    <w:p>
+      <w:pPr>
+        <w:ind w:left="360"/>
+        <w:jc w:val="both"/>
+        <w:rPr>
+          <w:rFonts w:ascii="Times New Roman" w:hAnsi="Times New Roman" w:cs="Times New Roman"/>
+          <w:sz w:val="24"/>
+          <w:szCs w:val="24"/>
+        </w:rPr>
+      </w:pPr>
+    </w:p>
+    <w:p>
+      <w:pPr>
+        <w:pStyle w:val="Ttulo1"/>
+      </w:pPr>
+      <w:r>
+        <w:t>Generar de 4 a 6 vistas donde se evidencie lo más importante de cada ejercicio (haga una selección muy responsable de la información realmente importante según el contexto).</w:t>
+      </w:r>
+    </w:p>
+    <w:p/>
+    <w:p/>
+    <w:p/>
+    <w:p>
+      <w:pPr>
+        <w:pStyle w:val="Ttulo1"/>
+      </w:pPr>
+      <w:r>
+        <w:t>Generar al menos 4 procedimientos almacenados.</w:t>
+      </w:r>
+    </w:p>
+    <w:p/>
+    <w:p/>
+    <w:p>
+      <w:pPr>
+        <w:pStyle w:val="Ttulo1"/>
+      </w:pPr>
+      <w:r>
+        <w:t xml:space="preserve">Generar al menos 4 </w:t>
+      </w:r>
+      <w:proofErr w:type="spellStart"/>
+      <w:r>
+        <w:t>triggers</w:t>
+      </w:r>
+      <w:proofErr w:type="spellEnd"/>
+    </w:p>
+    <w:p/>
+    <w:p>
+      <w:pPr>
+        <w:pStyle w:val="Ttulo1"/>
+      </w:pPr>
+      <w:r>
+        <w:t>Poblar la base de datos (50 registros por tabla) utilizando una conexión desde Java.</w:t>
+      </w:r>
+    </w:p>
+    <w:p/>
+    <w:p>
+      <w:pPr>
+        <w:pStyle w:val="Ttulo1"/>
+      </w:pPr>
+      <w:r>
+        <w:lastRenderedPageBreak/>
+        <w:t xml:space="preserve">Al terminar el ejercicio responda </w:t>
+      </w:r>
+      <w:proofErr w:type="gramStart"/>
+      <w:r>
+        <w:t>¿ Está</w:t>
+      </w:r>
+      <w:proofErr w:type="gramEnd"/>
+      <w:r>
+        <w:t xml:space="preserve"> conforme con el resultado obtenido según el contexto o cree que hubiera obtenido un mejor resultado con una base de datos no relacional?</w:t>
+      </w:r>
+    </w:p>
+    <w:p/>
+    <w:p/>
+    <w:p/>
+    <w:p>
+      <w:pPr>
+        <w:ind w:left="360"/>
+        <w:jc w:val="both"/>
+        <w:rPr>
+          <w:rFonts w:ascii="Times New Roman" w:hAnsi="Times New Roman" w:cs="Times New Roman"/>
+          <w:sz w:val="24"/>
+          <w:szCs w:val="24"/>
+        </w:rPr>
+      </w:pPr>
+      <w:r>
+        <w:rPr>
+          <w:rFonts w:ascii="Times New Roman" w:hAnsi="Times New Roman" w:cs="Times New Roman"/>
+          <w:sz w:val="24"/>
+          <w:szCs w:val="24"/>
+        </w:rPr>
+        <w:t xml:space="preserve">documente muy bien su proceso (paso a paso) en un archivo PDF escriba todas las </w:t>
+      </w:r>
+      <w:proofErr w:type="spellStart"/>
+      <w:r>
+        <w:rPr>
+          <w:rFonts w:ascii="Times New Roman" w:hAnsi="Times New Roman" w:cs="Times New Roman"/>
+          <w:sz w:val="24"/>
+          <w:szCs w:val="24"/>
+        </w:rPr>
+        <w:t>aclaraciónes</w:t>
+      </w:r>
+      <w:proofErr w:type="spellEnd"/>
+      <w:r>
+        <w:rPr>
+          <w:rFonts w:ascii="Times New Roman" w:hAnsi="Times New Roman" w:cs="Times New Roman"/>
+          <w:sz w:val="24"/>
+          <w:szCs w:val="24"/>
+        </w:rPr>
+        <w:t xml:space="preserve"> o especificaciones necesarias para realizar el ejercicio.</w:t>
+      </w:r>
+    </w:p>
+    <w:p>
+      <w:pPr>
+        <w:ind w:left="360"/>
+        <w:jc w:val="both"/>
+        <w:rPr>
+          <w:rFonts w:ascii="Times New Roman" w:hAnsi="Times New Roman" w:cs="Times New Roman"/>
+          <w:sz w:val="24"/>
+          <w:szCs w:val="24"/>
+        </w:rPr>
+      </w:pPr>
+    </w:p>
+    <w:p>
+      <w:pPr>
+        <w:ind w:left="360"/>
+        <w:jc w:val="both"/>
+        <w:rPr>
+          <w:rFonts w:ascii="Times New Roman" w:hAnsi="Times New Roman" w:cs="Times New Roman"/>
+          <w:sz w:val="24"/>
+          <w:szCs w:val="24"/>
+        </w:rPr>
+      </w:pPr>
+    </w:p>
+    <w:p>
+      <w:pPr>
+        <w:ind w:left="360"/>
+        <w:jc w:val="both"/>
+        <w:rPr>
+          <w:rFonts w:ascii="Times New Roman" w:hAnsi="Times New Roman" w:cs="Times New Roman"/>
+          <w:sz w:val="24"/>
+          <w:szCs w:val="24"/>
+        </w:rPr>
+      </w:pPr>
+    </w:p>
+    <w:p>
+      <w:pPr>
+        <w:ind w:left="360"/>
+        <w:jc w:val="both"/>
+        <w:rPr>
+          <w:rFonts w:ascii="Times New Roman" w:hAnsi="Times New Roman" w:cs="Times New Roman"/>
+          <w:sz w:val="24"/>
+          <w:szCs w:val="24"/>
+        </w:rPr>
+      </w:pPr>
+    </w:p>
+    <w:p>
+      <w:pPr>
+        <w:ind w:left="360"/>
+        <w:jc w:val="both"/>
+        <w:rPr>
+          <w:rFonts w:ascii="Times New Roman" w:hAnsi="Times New Roman" w:cs="Times New Roman"/>
+          <w:sz w:val="24"/>
+          <w:szCs w:val="24"/>
+        </w:rPr>
+      </w:pPr>
     </w:p>
     <w:sectPr>
       <w:pgSz w:w="12240" w:h="15840"/>
@@ -1745,6 +3951,119 @@
 <file path=word/numbering.xml><?xml version="1.0" encoding="utf-8"?>
 <w:numbering xmlns:wpc="http://schemas.microsoft.com/office/word/2010/wordprocessingCanvas" xmlns:cx="http://schemas.microsoft.com/office/drawing/2014/chartex" xmlns:cx1="http://schemas.microsoft.com/office/drawing/2015/9/8/chartex" xmlns:cx2="http://schemas.microsoft.com/office/drawing/2015/10/21/chartex" xmlns:cx3="http://schemas.microsoft.com/office/drawing/2016/5/9/chartex" xmlns:cx4="http://schemas.microsoft.com/office/drawing/2016/5/10/chartex" xmlns:cx5="http://schemas.microsoft.com/office/drawing/2016/5/11/chartex" xmlns:cx6="http://schemas.microsoft.com/office/drawing/2016/5/12/chartex" xmlns:cx7="http://schemas.microsoft.com/office/drawing/2016/5/13/chartex" xmlns:cx8="http://schemas.microsoft.com/office/drawing/2016/5/14/chartex" xmlns:mc="http://schemas.openxmlformats.org/markup-compatibility/2006" xmlns:aink="http://schemas.microsoft.com/office/drawing/2016/ink" xmlns:am3d="http://schemas.microsoft.com/office/drawing/2017/model3d" xmlns:o="urn:schemas-microsoft-com:office:office" xmlns:oel="http://schemas.microsoft.com/office/2019/extlst" xmlns:r="http://schemas.openxmlformats.org/officeDocument/2006/relationships" xmlns:m="http://schemas.openxmlformats.org/officeDocument/2006/math" xmlns:v="urn:schemas-microsoft-com:vml" xmlns:wp14="http://schemas.microsoft.com/office/word/2010/wordprocessingDrawing" xmlns:wp="http://schemas.openxmlformats.org/drawingml/2006/wordprocessingDrawing" xmlns:w10="urn:schemas-microsoft-com:office:word" xmlns:w="http://schemas.openxmlformats.org/wordprocessingml/2006/main" xmlns:w14="http://schemas.microsoft.com/office/word/2010/wordml" xmlns:w15="http://schemas.microsoft.com/office/word/2012/wordml" xmlns:w16cex="http://schemas.microsoft.com/office/word/2018/wordml/cex" xmlns:w16cid="http://schemas.microsoft.com/office/word/2016/wordml/cid" xmlns:w16="http://schemas.microsoft.com/office/word/2018/wordml" xmlns:w16sdtdh="http://schemas.microsoft.com/office/word/2020/wordml/sdtdatahash" xmlns:w16se="http://schemas.microsoft.com/office/word/2015/wordml/symex" xmlns:wpg="http://schemas.microsoft.com/office/word/2010/wordprocessingGroup" xmlns:wpi="http://schemas.microsoft.com/office/word/2010/wordprocessingInk" xmlns:wne="http://schemas.microsoft.com/office/word/2006/wordml" xmlns:wps="http://schemas.microsoft.com/office/word/2010/wordprocessingShape" mc:Ignorable="w14 w15 w16se w16cid w16 w16cex w16sdtdh wp14">
   <w:abstractNum w:abstractNumId="0" w15:restartNumberingAfterBreak="0">
+    <w:nsid w:val="1974268D"/>
+    <w:multiLevelType w:val="hybridMultilevel"/>
+    <w:tmpl w:val="5796A8F6"/>
+    <w:lvl w:ilvl="0" w:tplc="240A0001">
+      <w:start w:val="1"/>
+      <w:numFmt w:val="bullet"/>
+      <w:lvlText w:val=""/>
+      <w:lvlJc w:val="left"/>
+      <w:pPr>
+        <w:ind w:left="1080" w:hanging="360"/>
+      </w:pPr>
+      <w:rPr>
+        <w:rFonts w:ascii="Symbol" w:hAnsi="Symbol" w:hint="default"/>
+      </w:rPr>
+    </w:lvl>
+    <w:lvl w:ilvl="1" w:tplc="240A0003" w:tentative="1">
+      <w:start w:val="1"/>
+      <w:numFmt w:val="bullet"/>
+      <w:lvlText w:val="o"/>
+      <w:lvlJc w:val="left"/>
+      <w:pPr>
+        <w:ind w:left="1800" w:hanging="360"/>
+      </w:pPr>
+      <w:rPr>
+        <w:rFonts w:ascii="Courier New" w:hAnsi="Courier New" w:cs="Courier New" w:hint="default"/>
+      </w:rPr>
+    </w:lvl>
+    <w:lvl w:ilvl="2" w:tplc="240A0005" w:tentative="1">
+      <w:start w:val="1"/>
+      <w:numFmt w:val="bullet"/>
+      <w:lvlText w:val=""/>
+      <w:lvlJc w:val="left"/>
+      <w:pPr>
+        <w:ind w:left="2520" w:hanging="360"/>
+      </w:pPr>
+      <w:rPr>
+        <w:rFonts w:ascii="Wingdings" w:hAnsi="Wingdings" w:hint="default"/>
+      </w:rPr>
+    </w:lvl>
+    <w:lvl w:ilvl="3" w:tplc="240A0001" w:tentative="1">
+      <w:start w:val="1"/>
+      <w:numFmt w:val="bullet"/>
+      <w:lvlText w:val=""/>
+      <w:lvlJc w:val="left"/>
+      <w:pPr>
+        <w:ind w:left="3240" w:hanging="360"/>
+      </w:pPr>
+      <w:rPr>
+        <w:rFonts w:ascii="Symbol" w:hAnsi="Symbol" w:hint="default"/>
+      </w:rPr>
+    </w:lvl>
+    <w:lvl w:ilvl="4" w:tplc="240A0003" w:tentative="1">
+      <w:start w:val="1"/>
+      <w:numFmt w:val="bullet"/>
+      <w:lvlText w:val="o"/>
+      <w:lvlJc w:val="left"/>
+      <w:pPr>
+        <w:ind w:left="3960" w:hanging="360"/>
+      </w:pPr>
+      <w:rPr>
+        <w:rFonts w:ascii="Courier New" w:hAnsi="Courier New" w:cs="Courier New" w:hint="default"/>
+      </w:rPr>
+    </w:lvl>
+    <w:lvl w:ilvl="5" w:tplc="240A0005" w:tentative="1">
+      <w:start w:val="1"/>
+      <w:numFmt w:val="bullet"/>
+      <w:lvlText w:val=""/>
+      <w:lvlJc w:val="left"/>
+      <w:pPr>
+        <w:ind w:left="4680" w:hanging="360"/>
+      </w:pPr>
+      <w:rPr>
+        <w:rFonts w:ascii="Wingdings" w:hAnsi="Wingdings" w:hint="default"/>
+      </w:rPr>
+    </w:lvl>
+    <w:lvl w:ilvl="6" w:tplc="240A0001" w:tentative="1">
+      <w:start w:val="1"/>
+      <w:numFmt w:val="bullet"/>
+      <w:lvlText w:val=""/>
+      <w:lvlJc w:val="left"/>
+      <w:pPr>
+        <w:ind w:left="5400" w:hanging="360"/>
+      </w:pPr>
+      <w:rPr>
+        <w:rFonts w:ascii="Symbol" w:hAnsi="Symbol" w:hint="default"/>
+      </w:rPr>
+    </w:lvl>
+    <w:lvl w:ilvl="7" w:tplc="240A0003" w:tentative="1">
+      <w:start w:val="1"/>
+      <w:numFmt w:val="bullet"/>
+      <w:lvlText w:val="o"/>
+      <w:lvlJc w:val="left"/>
+      <w:pPr>
+        <w:ind w:left="6120" w:hanging="360"/>
+      </w:pPr>
+      <w:rPr>
+        <w:rFonts w:ascii="Courier New" w:hAnsi="Courier New" w:cs="Courier New" w:hint="default"/>
+      </w:rPr>
+    </w:lvl>
+    <w:lvl w:ilvl="8" w:tplc="240A0005" w:tentative="1">
+      <w:start w:val="1"/>
+      <w:numFmt w:val="bullet"/>
+      <w:lvlText w:val=""/>
+      <w:lvlJc w:val="left"/>
+      <w:pPr>
+        <w:ind w:left="6840" w:hanging="360"/>
+      </w:pPr>
+      <w:rPr>
+        <w:rFonts w:ascii="Wingdings" w:hAnsi="Wingdings" w:hint="default"/>
+      </w:rPr>
+    </w:lvl>
+  </w:abstractNum>
+  <w:abstractNum w:abstractNumId="1" w15:restartNumberingAfterBreak="0">
     <w:nsid w:val="2D694945"/>
     <w:multiLevelType w:val="hybridMultilevel"/>
     <w:tmpl w:val="396A1154"/>
@@ -1857,7 +4176,7 @@
       </w:rPr>
     </w:lvl>
   </w:abstractNum>
-  <w:abstractNum w:abstractNumId="1" w15:restartNumberingAfterBreak="0">
+  <w:abstractNum w:abstractNumId="2" w15:restartNumberingAfterBreak="0">
     <w:nsid w:val="318D2B3C"/>
     <w:multiLevelType w:val="multilevel"/>
     <w:tmpl w:val="B080C5E2"/>
@@ -2006,7 +4325,120 @@
       </w:rPr>
     </w:lvl>
   </w:abstractNum>
-  <w:abstractNum w:abstractNumId="2" w15:restartNumberingAfterBreak="0">
+  <w:abstractNum w:abstractNumId="3" w15:restartNumberingAfterBreak="0">
+    <w:nsid w:val="36F80490"/>
+    <w:multiLevelType w:val="hybridMultilevel"/>
+    <w:tmpl w:val="51A6CE5E"/>
+    <w:lvl w:ilvl="0" w:tplc="0C0A000D">
+      <w:start w:val="1"/>
+      <w:numFmt w:val="bullet"/>
+      <w:lvlText w:val=""/>
+      <w:lvlJc w:val="left"/>
+      <w:pPr>
+        <w:ind w:left="720" w:hanging="360"/>
+      </w:pPr>
+      <w:rPr>
+        <w:rFonts w:ascii="Wingdings" w:hAnsi="Wingdings" w:hint="default"/>
+      </w:rPr>
+    </w:lvl>
+    <w:lvl w:ilvl="1" w:tplc="240A0003" w:tentative="1">
+      <w:start w:val="1"/>
+      <w:numFmt w:val="bullet"/>
+      <w:lvlText w:val="o"/>
+      <w:lvlJc w:val="left"/>
+      <w:pPr>
+        <w:ind w:left="1440" w:hanging="360"/>
+      </w:pPr>
+      <w:rPr>
+        <w:rFonts w:ascii="Courier New" w:hAnsi="Courier New" w:cs="Courier New" w:hint="default"/>
+      </w:rPr>
+    </w:lvl>
+    <w:lvl w:ilvl="2" w:tplc="240A0005" w:tentative="1">
+      <w:start w:val="1"/>
+      <w:numFmt w:val="bullet"/>
+      <w:lvlText w:val=""/>
+      <w:lvlJc w:val="left"/>
+      <w:pPr>
+        <w:ind w:left="2160" w:hanging="360"/>
+      </w:pPr>
+      <w:rPr>
+        <w:rFonts w:ascii="Wingdings" w:hAnsi="Wingdings" w:hint="default"/>
+      </w:rPr>
+    </w:lvl>
+    <w:lvl w:ilvl="3" w:tplc="240A0001" w:tentative="1">
+      <w:start w:val="1"/>
+      <w:numFmt w:val="bullet"/>
+      <w:lvlText w:val=""/>
+      <w:lvlJc w:val="left"/>
+      <w:pPr>
+        <w:ind w:left="2880" w:hanging="360"/>
+      </w:pPr>
+      <w:rPr>
+        <w:rFonts w:ascii="Symbol" w:hAnsi="Symbol" w:hint="default"/>
+      </w:rPr>
+    </w:lvl>
+    <w:lvl w:ilvl="4" w:tplc="240A0003" w:tentative="1">
+      <w:start w:val="1"/>
+      <w:numFmt w:val="bullet"/>
+      <w:lvlText w:val="o"/>
+      <w:lvlJc w:val="left"/>
+      <w:pPr>
+        <w:ind w:left="3600" w:hanging="360"/>
+      </w:pPr>
+      <w:rPr>
+        <w:rFonts w:ascii="Courier New" w:hAnsi="Courier New" w:cs="Courier New" w:hint="default"/>
+      </w:rPr>
+    </w:lvl>
+    <w:lvl w:ilvl="5" w:tplc="240A0005" w:tentative="1">
+      <w:start w:val="1"/>
+      <w:numFmt w:val="bullet"/>
+      <w:lvlText w:val=""/>
+      <w:lvlJc w:val="left"/>
+      <w:pPr>
+        <w:ind w:left="4320" w:hanging="360"/>
+      </w:pPr>
+      <w:rPr>
+        <w:rFonts w:ascii="Wingdings" w:hAnsi="Wingdings" w:hint="default"/>
+      </w:rPr>
+    </w:lvl>
+    <w:lvl w:ilvl="6" w:tplc="240A0001" w:tentative="1">
+      <w:start w:val="1"/>
+      <w:numFmt w:val="bullet"/>
+      <w:lvlText w:val=""/>
+      <w:lvlJc w:val="left"/>
+      <w:pPr>
+        <w:ind w:left="5040" w:hanging="360"/>
+      </w:pPr>
+      <w:rPr>
+        <w:rFonts w:ascii="Symbol" w:hAnsi="Symbol" w:hint="default"/>
+      </w:rPr>
+    </w:lvl>
+    <w:lvl w:ilvl="7" w:tplc="240A0003" w:tentative="1">
+      <w:start w:val="1"/>
+      <w:numFmt w:val="bullet"/>
+      <w:lvlText w:val="o"/>
+      <w:lvlJc w:val="left"/>
+      <w:pPr>
+        <w:ind w:left="5760" w:hanging="360"/>
+      </w:pPr>
+      <w:rPr>
+        <w:rFonts w:ascii="Courier New" w:hAnsi="Courier New" w:cs="Courier New" w:hint="default"/>
+      </w:rPr>
+    </w:lvl>
+    <w:lvl w:ilvl="8" w:tplc="240A0005" w:tentative="1">
+      <w:start w:val="1"/>
+      <w:numFmt w:val="bullet"/>
+      <w:lvlText w:val=""/>
+      <w:lvlJc w:val="left"/>
+      <w:pPr>
+        <w:ind w:left="6480" w:hanging="360"/>
+      </w:pPr>
+      <w:rPr>
+        <w:rFonts w:ascii="Wingdings" w:hAnsi="Wingdings" w:hint="default"/>
+      </w:rPr>
+    </w:lvl>
+  </w:abstractNum>
+  <w:abstractNum w:abstractNumId="4" w15:restartNumberingAfterBreak="0">
     <w:nsid w:val="3817797F"/>
     <w:multiLevelType w:val="hybridMultilevel"/>
     <w:tmpl w:val="B6706AE2"/>
@@ -2119,7 +4551,96 @@
       </w:rPr>
     </w:lvl>
   </w:abstractNum>
-  <w:abstractNum w:abstractNumId="3" w15:restartNumberingAfterBreak="0">
+  <w:abstractNum w:abstractNumId="5" w15:restartNumberingAfterBreak="0">
+    <w:nsid w:val="3E8113D0"/>
+    <w:multiLevelType w:val="hybridMultilevel"/>
+    <w:tmpl w:val="9F70284C"/>
+    <w:lvl w:ilvl="0" w:tplc="240A000F">
+      <w:start w:val="1"/>
+      <w:numFmt w:val="decimal"/>
+      <w:lvlText w:val="%1."/>
+      <w:lvlJc w:val="left"/>
+      <w:pPr>
+        <w:ind w:left="720" w:hanging="360"/>
+      </w:pPr>
+      <w:rPr>
+        <w:rFonts w:hint="default"/>
+      </w:rPr>
+    </w:lvl>
+    <w:lvl w:ilvl="1" w:tplc="240A0019" w:tentative="1">
+      <w:start w:val="1"/>
+      <w:numFmt w:val="lowerLetter"/>
+      <w:lvlText w:val="%2."/>
+      <w:lvlJc w:val="left"/>
+      <w:pPr>
+        <w:ind w:left="1440" w:hanging="360"/>
+      </w:pPr>
+    </w:lvl>
+    <w:lvl w:ilvl="2" w:tplc="240A001B" w:tentative="1">
+      <w:start w:val="1"/>
+      <w:numFmt w:val="lowerRoman"/>
+      <w:lvlText w:val="%3."/>
+      <w:lvlJc w:val="right"/>
+      <w:pPr>
+        <w:ind w:left="2160" w:hanging="180"/>
+      </w:pPr>
+    </w:lvl>
+    <w:lvl w:ilvl="3" w:tplc="240A000F" w:tentative="1">
+      <w:start w:val="1"/>
+      <w:numFmt w:val="decimal"/>
+      <w:lvlText w:val="%4."/>
+      <w:lvlJc w:val="left"/>
+      <w:pPr>
+        <w:ind w:left="2880" w:hanging="360"/>
+      </w:pPr>
+    </w:lvl>
+    <w:lvl w:ilvl="4" w:tplc="240A0019" w:tentative="1">
+      <w:start w:val="1"/>
+      <w:numFmt w:val="lowerLetter"/>
+      <w:lvlText w:val="%5."/>
+      <w:lvlJc w:val="left"/>
+      <w:pPr>
+        <w:ind w:left="3600" w:hanging="360"/>
+      </w:pPr>
+    </w:lvl>
+    <w:lvl w:ilvl="5" w:tplc="240A001B" w:tentative="1">
+      <w:start w:val="1"/>
+      <w:numFmt w:val="lowerRoman"/>
+      <w:lvlText w:val="%6."/>
+      <w:lvlJc w:val="right"/>
+      <w:pPr>
+        <w:ind w:left="4320" w:hanging="180"/>
+      </w:pPr>
+    </w:lvl>
+    <w:lvl w:ilvl="6" w:tplc="240A000F" w:tentative="1">
+      <w:start w:val="1"/>
+      <w:numFmt w:val="decimal"/>
+      <w:lvlText w:val="%7."/>
+      <w:lvlJc w:val="left"/>
+      <w:pPr>
+        <w:ind w:left="5040" w:hanging="360"/>
+      </w:pPr>
+    </w:lvl>
+    <w:lvl w:ilvl="7" w:tplc="240A0019" w:tentative="1">
+      <w:start w:val="1"/>
+      <w:numFmt w:val="lowerLetter"/>
+      <w:lvlText w:val="%8."/>
+      <w:lvlJc w:val="left"/>
+      <w:pPr>
+        <w:ind w:left="5760" w:hanging="360"/>
+      </w:pPr>
+    </w:lvl>
+    <w:lvl w:ilvl="8" w:tplc="240A001B" w:tentative="1">
+      <w:start w:val="1"/>
+      <w:numFmt w:val="lowerRoman"/>
+      <w:lvlText w:val="%9."/>
+      <w:lvlJc w:val="right"/>
+      <w:pPr>
+        <w:ind w:left="6480" w:hanging="180"/>
+      </w:pPr>
+    </w:lvl>
+  </w:abstractNum>
+  <w:abstractNum w:abstractNumId="6" w15:restartNumberingAfterBreak="0">
     <w:nsid w:val="47D87E15"/>
     <w:multiLevelType w:val="hybridMultilevel"/>
     <w:tmpl w:val="83920666"/>
@@ -2232,7 +4753,7 @@
       </w:rPr>
     </w:lvl>
   </w:abstractNum>
-  <w:abstractNum w:abstractNumId="4" w15:restartNumberingAfterBreak="0">
+  <w:abstractNum w:abstractNumId="7" w15:restartNumberingAfterBreak="0">
     <w:nsid w:val="4CE825CA"/>
     <w:multiLevelType w:val="hybridMultilevel"/>
     <w:tmpl w:val="C950B46A"/>
@@ -2345,20 +4866,261 @@
       </w:rPr>
     </w:lvl>
   </w:abstractNum>
+  <w:abstractNum w:abstractNumId="8" w15:restartNumberingAfterBreak="0">
+    <w:nsid w:val="4DA0288C"/>
+    <w:multiLevelType w:val="hybridMultilevel"/>
+    <w:tmpl w:val="652011CC"/>
+    <w:lvl w:ilvl="0" w:tplc="240A0001">
+      <w:start w:val="1"/>
+      <w:numFmt w:val="bullet"/>
+      <w:lvlText w:val=""/>
+      <w:lvlJc w:val="left"/>
+      <w:pPr>
+        <w:ind w:left="1080" w:hanging="360"/>
+      </w:pPr>
+      <w:rPr>
+        <w:rFonts w:ascii="Symbol" w:hAnsi="Symbol" w:hint="default"/>
+      </w:rPr>
+    </w:lvl>
+    <w:lvl w:ilvl="1" w:tplc="240A0003" w:tentative="1">
+      <w:start w:val="1"/>
+      <w:numFmt w:val="bullet"/>
+      <w:lvlText w:val="o"/>
+      <w:lvlJc w:val="left"/>
+      <w:pPr>
+        <w:ind w:left="1800" w:hanging="360"/>
+      </w:pPr>
+      <w:rPr>
+        <w:rFonts w:ascii="Courier New" w:hAnsi="Courier New" w:cs="Courier New" w:hint="default"/>
+      </w:rPr>
+    </w:lvl>
+    <w:lvl w:ilvl="2" w:tplc="240A0005" w:tentative="1">
+      <w:start w:val="1"/>
+      <w:numFmt w:val="bullet"/>
+      <w:lvlText w:val=""/>
+      <w:lvlJc w:val="left"/>
+      <w:pPr>
+        <w:ind w:left="2520" w:hanging="360"/>
+      </w:pPr>
+      <w:rPr>
+        <w:rFonts w:ascii="Wingdings" w:hAnsi="Wingdings" w:hint="default"/>
+      </w:rPr>
+    </w:lvl>
+    <w:lvl w:ilvl="3" w:tplc="240A0001" w:tentative="1">
+      <w:start w:val="1"/>
+      <w:numFmt w:val="bullet"/>
+      <w:lvlText w:val=""/>
+      <w:lvlJc w:val="left"/>
+      <w:pPr>
+        <w:ind w:left="3240" w:hanging="360"/>
+      </w:pPr>
+      <w:rPr>
+        <w:rFonts w:ascii="Symbol" w:hAnsi="Symbol" w:hint="default"/>
+      </w:rPr>
+    </w:lvl>
+    <w:lvl w:ilvl="4" w:tplc="240A0003" w:tentative="1">
+      <w:start w:val="1"/>
+      <w:numFmt w:val="bullet"/>
+      <w:lvlText w:val="o"/>
+      <w:lvlJc w:val="left"/>
+      <w:pPr>
+        <w:ind w:left="3960" w:hanging="360"/>
+      </w:pPr>
+      <w:rPr>
+        <w:rFonts w:ascii="Courier New" w:hAnsi="Courier New" w:cs="Courier New" w:hint="default"/>
+      </w:rPr>
+    </w:lvl>
+    <w:lvl w:ilvl="5" w:tplc="240A0005" w:tentative="1">
+      <w:start w:val="1"/>
+      <w:numFmt w:val="bullet"/>
+      <w:lvlText w:val=""/>
+      <w:lvlJc w:val="left"/>
+      <w:pPr>
+        <w:ind w:left="4680" w:hanging="360"/>
+      </w:pPr>
+      <w:rPr>
+        <w:rFonts w:ascii="Wingdings" w:hAnsi="Wingdings" w:hint="default"/>
+      </w:rPr>
+    </w:lvl>
+    <w:lvl w:ilvl="6" w:tplc="240A0001" w:tentative="1">
+      <w:start w:val="1"/>
+      <w:numFmt w:val="bullet"/>
+      <w:lvlText w:val=""/>
+      <w:lvlJc w:val="left"/>
+      <w:pPr>
+        <w:ind w:left="5400" w:hanging="360"/>
+      </w:pPr>
+      <w:rPr>
+        <w:rFonts w:ascii="Symbol" w:hAnsi="Symbol" w:hint="default"/>
+      </w:rPr>
+    </w:lvl>
+    <w:lvl w:ilvl="7" w:tplc="240A0003" w:tentative="1">
+      <w:start w:val="1"/>
+      <w:numFmt w:val="bullet"/>
+      <w:lvlText w:val="o"/>
+      <w:lvlJc w:val="left"/>
+      <w:pPr>
+        <w:ind w:left="6120" w:hanging="360"/>
+      </w:pPr>
+      <w:rPr>
+        <w:rFonts w:ascii="Courier New" w:hAnsi="Courier New" w:cs="Courier New" w:hint="default"/>
+      </w:rPr>
+    </w:lvl>
+    <w:lvl w:ilvl="8" w:tplc="240A0005" w:tentative="1">
+      <w:start w:val="1"/>
+      <w:numFmt w:val="bullet"/>
+      <w:lvlText w:val=""/>
+      <w:lvlJc w:val="left"/>
+      <w:pPr>
+        <w:ind w:left="6840" w:hanging="360"/>
+      </w:pPr>
+      <w:rPr>
+        <w:rFonts w:ascii="Wingdings" w:hAnsi="Wingdings" w:hint="default"/>
+      </w:rPr>
+    </w:lvl>
+  </w:abstractNum>
+  <w:abstractNum w:abstractNumId="9" w15:restartNumberingAfterBreak="0">
+    <w:nsid w:val="771B2050"/>
+    <w:multiLevelType w:val="hybridMultilevel"/>
+    <w:tmpl w:val="9942DD46"/>
+    <w:lvl w:ilvl="0" w:tplc="240A0001">
+      <w:start w:val="1"/>
+      <w:numFmt w:val="bullet"/>
+      <w:lvlText w:val=""/>
+      <w:lvlJc w:val="left"/>
+      <w:pPr>
+        <w:ind w:left="1080" w:hanging="360"/>
+      </w:pPr>
+      <w:rPr>
+        <w:rFonts w:ascii="Symbol" w:hAnsi="Symbol" w:hint="default"/>
+      </w:rPr>
+    </w:lvl>
+    <w:lvl w:ilvl="1" w:tplc="240A0003" w:tentative="1">
+      <w:start w:val="1"/>
+      <w:numFmt w:val="bullet"/>
+      <w:lvlText w:val="o"/>
+      <w:lvlJc w:val="left"/>
+      <w:pPr>
+        <w:ind w:left="1800" w:hanging="360"/>
+      </w:pPr>
+      <w:rPr>
+        <w:rFonts w:ascii="Courier New" w:hAnsi="Courier New" w:cs="Courier New" w:hint="default"/>
+      </w:rPr>
+    </w:lvl>
+    <w:lvl w:ilvl="2" w:tplc="240A0005" w:tentative="1">
+      <w:start w:val="1"/>
+      <w:numFmt w:val="bullet"/>
+      <w:lvlText w:val=""/>
+      <w:lvlJc w:val="left"/>
+      <w:pPr>
+        <w:ind w:left="2520" w:hanging="360"/>
+      </w:pPr>
+      <w:rPr>
+        <w:rFonts w:ascii="Wingdings" w:hAnsi="Wingdings" w:hint="default"/>
+      </w:rPr>
+    </w:lvl>
+    <w:lvl w:ilvl="3" w:tplc="240A0001" w:tentative="1">
+      <w:start w:val="1"/>
+      <w:numFmt w:val="bullet"/>
+      <w:lvlText w:val=""/>
+      <w:lvlJc w:val="left"/>
+      <w:pPr>
+        <w:ind w:left="3240" w:hanging="360"/>
+      </w:pPr>
+      <w:rPr>
+        <w:rFonts w:ascii="Symbol" w:hAnsi="Symbol" w:hint="default"/>
+      </w:rPr>
+    </w:lvl>
+    <w:lvl w:ilvl="4" w:tplc="240A0003" w:tentative="1">
+      <w:start w:val="1"/>
+      <w:numFmt w:val="bullet"/>
+      <w:lvlText w:val="o"/>
+      <w:lvlJc w:val="left"/>
+      <w:pPr>
+        <w:ind w:left="3960" w:hanging="360"/>
+      </w:pPr>
+      <w:rPr>
+        <w:rFonts w:ascii="Courier New" w:hAnsi="Courier New" w:cs="Courier New" w:hint="default"/>
+      </w:rPr>
+    </w:lvl>
+    <w:lvl w:ilvl="5" w:tplc="240A0005" w:tentative="1">
+      <w:start w:val="1"/>
+      <w:numFmt w:val="bullet"/>
+      <w:lvlText w:val=""/>
+      <w:lvlJc w:val="left"/>
+      <w:pPr>
+        <w:ind w:left="4680" w:hanging="360"/>
+      </w:pPr>
+      <w:rPr>
+        <w:rFonts w:ascii="Wingdings" w:hAnsi="Wingdings" w:hint="default"/>
+      </w:rPr>
+    </w:lvl>
+    <w:lvl w:ilvl="6" w:tplc="240A0001" w:tentative="1">
+      <w:start w:val="1"/>
+      <w:numFmt w:val="bullet"/>
+      <w:lvlText w:val=""/>
+      <w:lvlJc w:val="left"/>
+      <w:pPr>
+        <w:ind w:left="5400" w:hanging="360"/>
+      </w:pPr>
+      <w:rPr>
+        <w:rFonts w:ascii="Symbol" w:hAnsi="Symbol" w:hint="default"/>
+      </w:rPr>
+    </w:lvl>
+    <w:lvl w:ilvl="7" w:tplc="240A0003" w:tentative="1">
+      <w:start w:val="1"/>
+      <w:numFmt w:val="bullet"/>
+      <w:lvlText w:val="o"/>
+      <w:lvlJc w:val="left"/>
+      <w:pPr>
+        <w:ind w:left="6120" w:hanging="360"/>
+      </w:pPr>
+      <w:rPr>
+        <w:rFonts w:ascii="Courier New" w:hAnsi="Courier New" w:cs="Courier New" w:hint="default"/>
+      </w:rPr>
+    </w:lvl>
+    <w:lvl w:ilvl="8" w:tplc="240A0005" w:tentative="1">
+      <w:start w:val="1"/>
+      <w:numFmt w:val="bullet"/>
+      <w:lvlText w:val=""/>
+      <w:lvlJc w:val="left"/>
+      <w:pPr>
+        <w:ind w:left="6840" w:hanging="360"/>
+      </w:pPr>
+      <w:rPr>
+        <w:rFonts w:ascii="Wingdings" w:hAnsi="Wingdings" w:hint="default"/>
+      </w:rPr>
+    </w:lvl>
+  </w:abstractNum>
   <w:num w:numId="1" w16cid:durableId="540871987">
+    <w:abstractNumId w:val="2"/>
+  </w:num>
+  <w:num w:numId="2" w16cid:durableId="703596708">
     <w:abstractNumId w:val="1"/>
   </w:num>
-  <w:num w:numId="2" w16cid:durableId="703596708">
+  <w:num w:numId="3" w16cid:durableId="728040208">
+    <w:abstractNumId w:val="4"/>
+  </w:num>
+  <w:num w:numId="4" w16cid:durableId="1027605015">
+    <w:abstractNumId w:val="7"/>
+  </w:num>
+  <w:num w:numId="5" w16cid:durableId="436410504">
+    <w:abstractNumId w:val="6"/>
+  </w:num>
+  <w:num w:numId="6" w16cid:durableId="1405106920">
     <w:abstractNumId w:val="0"/>
   </w:num>
-  <w:num w:numId="3" w16cid:durableId="728040208">
-    <w:abstractNumId w:val="2"/>
+  <w:num w:numId="7" w16cid:durableId="1745298860">
+    <w:abstractNumId w:val="9"/>
   </w:num>
-  <w:num w:numId="4" w16cid:durableId="1027605015">
-    <w:abstractNumId w:val="4"/>
+  <w:num w:numId="8" w16cid:durableId="692729687">
+    <w:abstractNumId w:val="8"/>
   </w:num>
-  <w:num w:numId="5" w16cid:durableId="436410504">
+  <w:num w:numId="9" w16cid:durableId="1556509614">
     <w:abstractNumId w:val="3"/>
+  </w:num>
+  <w:num w:numId="10" w16cid:durableId="1747023918">
+    <w:abstractNumId w:val="5"/>
   </w:num>
 </w:numbering>
 </file>
@@ -2761,6 +5523,7 @@
   <w:style w:type="paragraph" w:default="1" w:styleId="Normal">
     <w:name w:val="Normal"/>
     <w:qFormat/>
+    <w:rsid w:val="00277375"/>
   </w:style>
   <w:style w:type="paragraph" w:styleId="Ttulo1">
     <w:name w:val="heading 1"/>
@@ -2786,6 +5549,7 @@
   <w:style w:type="character" w:default="1" w:styleId="Fuentedeprrafopredeter">
     <w:name w:val="Default Paragraph Font"/>
     <w:uiPriority w:val="1"/>
+    <w:semiHidden/>
     <w:unhideWhenUsed/>
   </w:style>
   <w:style w:type="table" w:default="1" w:styleId="Tablanormal">

</xml_diff>